<commit_message>
Update 3120410369-BUITHIYENNHI - TEST ĐỀ MẪU.docx
</commit_message>
<xml_diff>
--- a/Tuần 14/3120410369-BUITHIYENNHI - TEST ĐỀ MẪU.docx
+++ b/Tuần 14/3120410369-BUITHIYENNHI - TEST ĐỀ MẪU.docx
@@ -1,6 +1,6 @@
 
 <file path=word/document.xml><?xml version="1.0" encoding="utf-8"?>
-<w:document xmlns:wpc="http://schemas.microsoft.com/office/word/2010/wordprocessingCanvas" xmlns:mc="http://schemas.openxmlformats.org/markup-compatibility/2006" xmlns:o="urn:schemas-microsoft-com:office:office" xmlns:r="http://schemas.openxmlformats.org/officeDocument/2006/relationships" xmlns:m="http://schemas.openxmlformats.org/officeDocument/2006/math" xmlns:v="urn:schemas-microsoft-com:vml" xmlns:wp14="http://schemas.microsoft.com/office/word/2010/wordprocessingDrawing" xmlns:wp="http://schemas.openxmlformats.org/drawingml/2006/wordprocessingDrawing" xmlns:w10="urn:schemas-microsoft-com:office:word" xmlns:w="http://schemas.openxmlformats.org/wordprocessingml/2006/main" xmlns:w14="http://schemas.microsoft.com/office/word/2010/wordml" xmlns:wpg="http://schemas.microsoft.com/office/word/2010/wordprocessingGroup" xmlns:wpi="http://schemas.microsoft.com/office/word/2010/wordprocessingInk" xmlns:wne="http://schemas.microsoft.com/office/word/2006/wordml" xmlns:wps="http://schemas.microsoft.com/office/word/2010/wordprocessingShape" mc:Ignorable="w14 wp14">
+<w:document xmlns:wpc="http://schemas.microsoft.com/office/word/2010/wordprocessingCanvas" xmlns:cx="http://schemas.microsoft.com/office/drawing/2014/chartex" xmlns:cx1="http://schemas.microsoft.com/office/drawing/2015/9/8/chartex" xmlns:cx2="http://schemas.microsoft.com/office/drawing/2015/10/21/chartex" xmlns:cx3="http://schemas.microsoft.com/office/drawing/2016/5/9/chartex" xmlns:cx4="http://schemas.microsoft.com/office/drawing/2016/5/10/chartex" xmlns:cx5="http://schemas.microsoft.com/office/drawing/2016/5/11/chartex" xmlns:cx6="http://schemas.microsoft.com/office/drawing/2016/5/12/chartex" xmlns:cx7="http://schemas.microsoft.com/office/drawing/2016/5/13/chartex" xmlns:cx8="http://schemas.microsoft.com/office/drawing/2016/5/14/chartex" xmlns:mc="http://schemas.openxmlformats.org/markup-compatibility/2006" xmlns:aink="http://schemas.microsoft.com/office/drawing/2016/ink" xmlns:am3d="http://schemas.microsoft.com/office/drawing/2017/model3d" xmlns:o="urn:schemas-microsoft-com:office:office" xmlns:oel="http://schemas.microsoft.com/office/2019/extlst" xmlns:r="http://schemas.openxmlformats.org/officeDocument/2006/relationships" xmlns:m="http://schemas.openxmlformats.org/officeDocument/2006/math" xmlns:v="urn:schemas-microsoft-com:vml" xmlns:wp14="http://schemas.microsoft.com/office/word/2010/wordprocessingDrawing" xmlns:wp="http://schemas.openxmlformats.org/drawingml/2006/wordprocessingDrawing" xmlns:w10="urn:schemas-microsoft-com:office:word" xmlns:w="http://schemas.openxmlformats.org/wordprocessingml/2006/main" xmlns:w14="http://schemas.microsoft.com/office/word/2010/wordml" xmlns:w15="http://schemas.microsoft.com/office/word/2012/wordml" xmlns:w16cex="http://schemas.microsoft.com/office/word/2018/wordml/cex" xmlns:w16cid="http://schemas.microsoft.com/office/word/2016/wordml/cid" xmlns:w16="http://schemas.microsoft.com/office/word/2018/wordml" xmlns:w16du="http://schemas.microsoft.com/office/word/2023/wordml/word16du" xmlns:w16sdtdh="http://schemas.microsoft.com/office/word/2020/wordml/sdtdatahash" xmlns:w16se="http://schemas.microsoft.com/office/word/2015/wordml/symex" xmlns:wpg="http://schemas.microsoft.com/office/word/2010/wordprocessingGroup" xmlns:wpi="http://schemas.microsoft.com/office/word/2010/wordprocessingInk" xmlns:wne="http://schemas.microsoft.com/office/word/2006/wordml" xmlns:wps="http://schemas.microsoft.com/office/word/2010/wordprocessingShape" mc:Ignorable="w14 w15 w16se w16cid w16 w16cex w16sdtdh wp14">
   <w:body>
     <w:p>
       <w:pPr>
@@ -3973,11 +3973,6 @@
       </w:r>
     </w:p>
     <w:p>
-      <w:pPr>
-        <w:rPr>
-          <w:lang w:val="vi-VN"/>
-        </w:rPr>
-      </w:pPr>
       <w:r>
         <w:rPr>
           <w:lang w:val="vi-VN"/>
@@ -3992,6 +3987,11 @@
       </w:r>
     </w:p>
     <w:p>
+      <w:r>
+        <w:t>R1(C) -&gt; W4(C)</w:t>
+      </w:r>
+    </w:p>
+    <w:p>
       <w:pPr>
         <w:rPr>
           <w:lang w:val="vi-VN"/>
@@ -4177,7 +4177,16 @@
         <w:rPr>
           <w:lang w:val="vi-VN"/>
         </w:rPr>
-        <w:t xml:space="preserve">W3(C)=B+A = 6+18  =24 </w:t>
+        <w:t>W3(</w:t>
+      </w:r>
+      <w:r>
+        <w:t>B</w:t>
+      </w:r>
+      <w:r>
+        <w:rPr>
+          <w:lang w:val="vi-VN"/>
+        </w:rPr>
+        <w:t xml:space="preserve">)=B+A = 6+18  =24 </w:t>
       </w:r>
     </w:p>
     <w:p>
@@ -4961,7 +4970,7 @@
         <mc:AlternateContent>
           <mc:Choice Requires="wps">
             <w:drawing>
-              <wp:anchor distT="0" distB="0" distL="114300" distR="114300" simplePos="0" relativeHeight="251662336" behindDoc="0" locked="0" layoutInCell="1" allowOverlap="1">
+              <wp:anchor distT="0" distB="0" distL="114300" distR="114300" simplePos="0" relativeHeight="251662336" behindDoc="0" locked="0" layoutInCell="1" allowOverlap="1" wp14:anchorId="12212612" wp14:editId="1CBE39F0">
                 <wp:simplePos x="0" y="0"/>
                 <wp:positionH relativeFrom="column">
                   <wp:posOffset>1435395</wp:posOffset>
@@ -5013,11 +5022,11 @@
           </mc:Choice>
           <mc:Fallback>
             <w:pict>
-              <v:shapetype id="_x0000_t32" coordsize="21600,21600" o:spt="32" o:oned="t" path="m,l21600,21600e" filled="f">
+              <v:shapetype w14:anchorId="661467A3" id="_x0000_t32" coordsize="21600,21600" o:spt="32" o:oned="t" path="m,l21600,21600e" filled="f">
                 <v:path arrowok="t" fillok="f" o:connecttype="none"/>
                 <o:lock v:ext="edit" shapetype="t"/>
               </v:shapetype>
-              <v:shape id="Straight Arrow Connector 5" o:spid="_x0000_s1026" type="#_x0000_t32" style="position:absolute;margin-left:113pt;margin-top:-.15pt;width:2.5pt;height:55.25pt;flip:x y;z-index:251662336;visibility:visible;mso-wrap-style:square;mso-wrap-distance-left:9pt;mso-wrap-distance-top:0;mso-wrap-distance-right:9pt;mso-wrap-distance-bottom:0;mso-position-horizontal:absolute;mso-position-horizontal-relative:text;mso-position-vertical:absolute;mso-position-vertical-relative:text" o:gfxdata="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" strokecolor="#4579b8 [3044]">
+              <v:shape id="Straight Arrow Connector 5" o:spid="_x0000_s1026" type="#_x0000_t32" style="position:absolute;margin-left:113pt;margin-top:-.15pt;width:2.5pt;height:55.25pt;flip:x y;z-index:251662336;visibility:visible;mso-wrap-style:square;mso-wrap-distance-left:9pt;mso-wrap-distance-top:0;mso-wrap-distance-right:9pt;mso-wrap-distance-bottom:0;mso-position-horizontal:absolute;mso-position-horizontal-relative:text;mso-position-vertical:absolute;mso-position-vertical-relative:text" o:gfxdata="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" strokecolor="#4579b8 [3044]">
                 <v:stroke endarrow="open"/>
               </v:shape>
             </w:pict>
@@ -5031,7 +5040,7 @@
         <mc:AlternateContent>
           <mc:Choice Requires="wps">
             <w:drawing>
-              <wp:anchor distT="0" distB="0" distL="114300" distR="114300" simplePos="0" relativeHeight="251660288" behindDoc="0" locked="0" layoutInCell="1" allowOverlap="1">
+              <wp:anchor distT="0" distB="0" distL="114300" distR="114300" simplePos="0" relativeHeight="251660288" behindDoc="0" locked="0" layoutInCell="1" allowOverlap="1" wp14:anchorId="48C164E8" wp14:editId="3E490561">
                 <wp:simplePos x="0" y="0"/>
                 <wp:positionH relativeFrom="column">
                   <wp:posOffset>63795</wp:posOffset>
@@ -5083,7 +5092,7 @@
           </mc:Choice>
           <mc:Fallback>
             <w:pict>
-              <v:shape id="Straight Arrow Connector 2" o:spid="_x0000_s1026" type="#_x0000_t32" style="position:absolute;margin-left:5pt;margin-top:-.15pt;width:.85pt;height:55.25pt;z-index:251660288;visibility:visible;mso-wrap-style:square;mso-wrap-distance-left:9pt;mso-wrap-distance-top:0;mso-wrap-distance-right:9pt;mso-wrap-distance-bottom:0;mso-position-horizontal:absolute;mso-position-horizontal-relative:text;mso-position-vertical:absolute;mso-position-vertical-relative:text" o:gfxdata="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" strokecolor="#4579b8 [3044]">
+              <v:shape w14:anchorId="0FF7D93A" id="Straight Arrow Connector 2" o:spid="_x0000_s1026" type="#_x0000_t32" style="position:absolute;margin-left:5pt;margin-top:-.15pt;width:.85pt;height:55.25pt;z-index:251660288;visibility:visible;mso-wrap-style:square;mso-wrap-distance-left:9pt;mso-wrap-distance-top:0;mso-wrap-distance-right:9pt;mso-wrap-distance-bottom:0;mso-position-horizontal:absolute;mso-position-horizontal-relative:text;mso-position-vertical:absolute;mso-position-vertical-relative:text" o:gfxdata="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" strokecolor="#4579b8 [3044]">
                 <v:stroke endarrow="open"/>
               </v:shape>
             </w:pict>
@@ -5097,7 +5106,7 @@
         <mc:AlternateContent>
           <mc:Choice Requires="wps">
             <w:drawing>
-              <wp:anchor distT="0" distB="0" distL="114300" distR="114300" simplePos="0" relativeHeight="251659264" behindDoc="0" locked="0" layoutInCell="1" allowOverlap="1" wp14:anchorId="711C1769" wp14:editId="5DBB05F6">
+              <wp:anchor distT="0" distB="0" distL="114300" distR="114300" simplePos="0" relativeHeight="251659264" behindDoc="0" locked="0" layoutInCell="1" allowOverlap="1" wp14:anchorId="12601FB3" wp14:editId="0CACD81E">
                 <wp:simplePos x="0" y="0"/>
                 <wp:positionH relativeFrom="column">
                   <wp:posOffset>191135</wp:posOffset>
@@ -5155,7 +5164,7 @@
           </mc:Choice>
           <mc:Fallback>
             <w:pict>
-              <v:shape id="Straight Arrow Connector 1" o:spid="_x0000_s1026" type="#_x0000_t32" style="position:absolute;margin-left:15.05pt;margin-top:-.15pt;width:90.4pt;height:66.95pt;z-index:251659264;visibility:visible;mso-wrap-style:square;mso-width-percent:0;mso-height-percent:0;mso-wrap-distance-left:9pt;mso-wrap-distance-top:0;mso-wrap-distance-right:9pt;mso-wrap-distance-bottom:0;mso-position-horizontal:absolute;mso-position-horizontal-relative:text;mso-position-vertical:absolute;mso-position-vertical-relative:text;mso-width-percent:0;mso-height-percent:0;mso-width-relative:margin;mso-height-relative:margin" o:gfxdata="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" strokecolor="#4579b8 [3044]">
+              <v:shape w14:anchorId="7A5EFF58" id="Straight Arrow Connector 1" o:spid="_x0000_s1026" type="#_x0000_t32" style="position:absolute;margin-left:15.05pt;margin-top:-.15pt;width:90.4pt;height:66.95pt;z-index:251659264;visibility:visible;mso-wrap-style:square;mso-width-percent:0;mso-height-percent:0;mso-wrap-distance-left:9pt;mso-wrap-distance-top:0;mso-wrap-distance-right:9pt;mso-wrap-distance-bottom:0;mso-position-horizontal:absolute;mso-position-horizontal-relative:text;mso-position-vertical:absolute;mso-position-vertical-relative:text;mso-width-percent:0;mso-height-percent:0;mso-width-relative:margin;mso-height-relative:margin" o:gfxdata="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" strokecolor="#4579b8 [3044]">
                 <v:stroke endarrow="open"/>
               </v:shape>
             </w:pict>
@@ -5197,7 +5206,7 @@
         <mc:AlternateContent>
           <mc:Choice Requires="wps">
             <w:drawing>
-              <wp:anchor distT="0" distB="0" distL="114300" distR="114300" simplePos="0" relativeHeight="251661312" behindDoc="0" locked="0" layoutInCell="1" allowOverlap="1">
+              <wp:anchor distT="0" distB="0" distL="114300" distR="114300" simplePos="0" relativeHeight="251661312" behindDoc="0" locked="0" layoutInCell="1" allowOverlap="1" wp14:anchorId="5DEBB251" wp14:editId="3624A8D7">
                 <wp:simplePos x="0" y="0"/>
                 <wp:positionH relativeFrom="column">
                   <wp:posOffset>191386</wp:posOffset>
@@ -5249,7 +5258,7 @@
           </mc:Choice>
           <mc:Fallback>
             <w:pict>
-              <v:shape id="Straight Arrow Connector 4" o:spid="_x0000_s1026" type="#_x0000_t32" style="position:absolute;margin-left:15.05pt;margin-top:7pt;width:79.55pt;height:0;flip:x;z-index:251661312;visibility:visible;mso-wrap-style:square;mso-wrap-distance-left:9pt;mso-wrap-distance-top:0;mso-wrap-distance-right:9pt;mso-wrap-distance-bottom:0;mso-position-horizontal:absolute;mso-position-horizontal-relative:text;mso-position-vertical:absolute;mso-position-vertical-relative:text" o:gfxdata="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" strokecolor="#4579b8 [3044]">
+              <v:shape w14:anchorId="4B928A36" id="Straight Arrow Connector 4" o:spid="_x0000_s1026" type="#_x0000_t32" style="position:absolute;margin-left:15.05pt;margin-top:7pt;width:79.55pt;height:0;flip:x;z-index:251661312;visibility:visible;mso-wrap-style:square;mso-wrap-distance-left:9pt;mso-wrap-distance-top:0;mso-wrap-distance-right:9pt;mso-wrap-distance-bottom:0;mso-position-horizontal:absolute;mso-position-horizontal-relative:text;mso-position-vertical:absolute;mso-position-vertical-relative:text" o:gfxdata="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" strokecolor="#4579b8 [3044]">
                 <v:stroke endarrow="open"/>
               </v:shape>
             </w:pict>
@@ -5412,7 +5421,7 @@
         <mc:AlternateContent>
           <mc:Choice Requires="wps">
             <w:drawing>
-              <wp:anchor distT="0" distB="0" distL="114300" distR="114300" simplePos="0" relativeHeight="251664384" behindDoc="0" locked="0" layoutInCell="1" allowOverlap="1" wp14:anchorId="57EA763B" wp14:editId="58C6A9B9">
+              <wp:anchor distT="0" distB="0" distL="114300" distR="114300" simplePos="0" relativeHeight="251664384" behindDoc="0" locked="0" layoutInCell="1" allowOverlap="1" wp14:anchorId="376E0AA9" wp14:editId="139BC4F9">
                 <wp:simplePos x="0" y="0"/>
                 <wp:positionH relativeFrom="column">
                   <wp:posOffset>191135</wp:posOffset>
@@ -5470,7 +5479,7 @@
           </mc:Choice>
           <mc:Fallback>
             <w:pict>
-              <v:shape id="Straight Arrow Connector 8" o:spid="_x0000_s1026" type="#_x0000_t32" style="position:absolute;margin-left:15.05pt;margin-top:-.25pt;width:90.35pt;height:61pt;flip:x y;z-index:251664384;visibility:visible;mso-wrap-style:square;mso-width-percent:0;mso-height-percent:0;mso-wrap-distance-left:9pt;mso-wrap-distance-top:0;mso-wrap-distance-right:9pt;mso-wrap-distance-bottom:0;mso-position-horizontal:absolute;mso-position-horizontal-relative:text;mso-position-vertical:absolute;mso-position-vertical-relative:text;mso-width-percent:0;mso-height-percent:0;mso-width-relative:margin;mso-height-relative:margin" o:gfxdata="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" strokecolor="#4579b8 [3044]">
+              <v:shape w14:anchorId="4D690D85" id="Straight Arrow Connector 8" o:spid="_x0000_s1026" type="#_x0000_t32" style="position:absolute;margin-left:15.05pt;margin-top:-.25pt;width:90.35pt;height:61pt;flip:x y;z-index:251664384;visibility:visible;mso-wrap-style:square;mso-width-percent:0;mso-height-percent:0;mso-wrap-distance-left:9pt;mso-wrap-distance-top:0;mso-wrap-distance-right:9pt;mso-wrap-distance-bottom:0;mso-position-horizontal:absolute;mso-position-horizontal-relative:text;mso-position-vertical:absolute;mso-position-vertical-relative:text;mso-width-percent:0;mso-height-percent:0;mso-width-relative:margin;mso-height-relative:margin" o:gfxdata="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" strokecolor="#4579b8 [3044]">
                 <v:stroke endarrow="open"/>
               </v:shape>
             </w:pict>
@@ -5484,7 +5493,7 @@
         <mc:AlternateContent>
           <mc:Choice Requires="wps">
             <w:drawing>
-              <wp:anchor distT="0" distB="0" distL="114300" distR="114300" simplePos="0" relativeHeight="251667456" behindDoc="0" locked="0" layoutInCell="1" allowOverlap="1" wp14:anchorId="0545E6A4" wp14:editId="65ADCEFC">
+              <wp:anchor distT="0" distB="0" distL="114300" distR="114300" simplePos="0" relativeHeight="251667456" behindDoc="0" locked="0" layoutInCell="1" allowOverlap="1" wp14:anchorId="59E0342F" wp14:editId="093EE3F7">
                 <wp:simplePos x="0" y="0"/>
                 <wp:positionH relativeFrom="column">
                   <wp:posOffset>191135</wp:posOffset>
@@ -5542,7 +5551,7 @@
           </mc:Choice>
           <mc:Fallback>
             <w:pict>
-              <v:shape id="Straight Arrow Connector 6" o:spid="_x0000_s1026" type="#_x0000_t32" style="position:absolute;margin-left:15.05pt;margin-top:-.25pt;width:85.35pt;height:61.05pt;flip:x;z-index:251667456;visibility:visible;mso-wrap-style:square;mso-width-percent:0;mso-height-percent:0;mso-wrap-distance-left:9pt;mso-wrap-distance-top:0;mso-wrap-distance-right:9pt;mso-wrap-distance-bottom:0;mso-position-horizontal:absolute;mso-position-horizontal-relative:text;mso-position-vertical:absolute;mso-position-vertical-relative:text;mso-width-percent:0;mso-height-percent:0;mso-width-relative:margin;mso-height-relative:margin" o:gfxdata="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" strokecolor="#4579b8 [3044]">
+              <v:shape w14:anchorId="1DA156B4" id="Straight Arrow Connector 6" o:spid="_x0000_s1026" type="#_x0000_t32" style="position:absolute;margin-left:15.05pt;margin-top:-.25pt;width:85.35pt;height:61.05pt;flip:x;z-index:251667456;visibility:visible;mso-wrap-style:square;mso-width-percent:0;mso-height-percent:0;mso-wrap-distance-left:9pt;mso-wrap-distance-top:0;mso-wrap-distance-right:9pt;mso-wrap-distance-bottom:0;mso-position-horizontal:absolute;mso-position-horizontal-relative:text;mso-position-vertical:absolute;mso-position-vertical-relative:text;mso-width-percent:0;mso-height-percent:0;mso-width-relative:margin;mso-height-relative:margin" o:gfxdata="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" strokecolor="#4579b8 [3044]">
                 <v:stroke endarrow="open"/>
               </v:shape>
             </w:pict>
@@ -5556,7 +5565,7 @@
         <mc:AlternateContent>
           <mc:Choice Requires="wps">
             <w:drawing>
-              <wp:anchor distT="0" distB="0" distL="114300" distR="114300" simplePos="0" relativeHeight="251665408" behindDoc="0" locked="0" layoutInCell="1" allowOverlap="1" wp14:anchorId="3AB83653" wp14:editId="4808CE84">
+              <wp:anchor distT="0" distB="0" distL="114300" distR="114300" simplePos="0" relativeHeight="251665408" behindDoc="0" locked="0" layoutInCell="1" allowOverlap="1" wp14:anchorId="4CBC3BFE" wp14:editId="6C566121">
                 <wp:simplePos x="0" y="0"/>
                 <wp:positionH relativeFrom="column">
                   <wp:posOffset>63795</wp:posOffset>
@@ -5608,7 +5617,7 @@
           </mc:Choice>
           <mc:Fallback>
             <w:pict>
-              <v:shape id="Straight Arrow Connector 7" o:spid="_x0000_s1026" type="#_x0000_t32" style="position:absolute;margin-left:5pt;margin-top:-.15pt;width:.85pt;height:55.25pt;z-index:251665408;visibility:visible;mso-wrap-style:square;mso-wrap-distance-left:9pt;mso-wrap-distance-top:0;mso-wrap-distance-right:9pt;mso-wrap-distance-bottom:0;mso-position-horizontal:absolute;mso-position-horizontal-relative:text;mso-position-vertical:absolute;mso-position-vertical-relative:text" o:gfxdata="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" strokecolor="#4579b8 [3044]">
+              <v:shape w14:anchorId="1F36FF7C" id="Straight Arrow Connector 7" o:spid="_x0000_s1026" type="#_x0000_t32" style="position:absolute;margin-left:5pt;margin-top:-.15pt;width:.85pt;height:55.25pt;z-index:251665408;visibility:visible;mso-wrap-style:square;mso-wrap-distance-left:9pt;mso-wrap-distance-top:0;mso-wrap-distance-right:9pt;mso-wrap-distance-bottom:0;mso-position-horizontal:absolute;mso-position-horizontal-relative:text;mso-position-vertical:absolute;mso-position-vertical-relative:text" o:gfxdata="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" strokecolor="#4579b8 [3044]">
                 <v:stroke endarrow="open"/>
               </v:shape>
             </w:pict>
@@ -5650,7 +5659,7 @@
         <mc:AlternateContent>
           <mc:Choice Requires="wps">
             <w:drawing>
-              <wp:anchor distT="0" distB="0" distL="114300" distR="114300" simplePos="0" relativeHeight="251666432" behindDoc="0" locked="0" layoutInCell="1" allowOverlap="1" wp14:anchorId="643FC111" wp14:editId="7CDE9F1D">
+              <wp:anchor distT="0" distB="0" distL="114300" distR="114300" simplePos="0" relativeHeight="251666432" behindDoc="0" locked="0" layoutInCell="1" allowOverlap="1" wp14:anchorId="48D9115E" wp14:editId="4A7C3005">
                 <wp:simplePos x="0" y="0"/>
                 <wp:positionH relativeFrom="column">
                   <wp:posOffset>265814</wp:posOffset>
@@ -5708,7 +5717,7 @@
           </mc:Choice>
           <mc:Fallback>
             <w:pict>
-              <v:shape id="Straight Arrow Connector 9" o:spid="_x0000_s1026" type="#_x0000_t32" style="position:absolute;margin-left:20.95pt;margin-top:6.95pt;width:79.55pt;height:0;z-index:251666432;visibility:visible;mso-wrap-style:square;mso-width-percent:0;mso-height-percent:0;mso-wrap-distance-left:9pt;mso-wrap-distance-top:0;mso-wrap-distance-right:9pt;mso-wrap-distance-bottom:0;mso-position-horizontal:absolute;mso-position-horizontal-relative:text;mso-position-vertical:absolute;mso-position-vertical-relative:text;mso-width-percent:0;mso-height-percent:0;mso-width-relative:margin;mso-height-relative:margin" o:gfxdata="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" strokecolor="#4579b8 [3044]">
+              <v:shape w14:anchorId="4261977E" id="Straight Arrow Connector 9" o:spid="_x0000_s1026" type="#_x0000_t32" style="position:absolute;margin-left:20.95pt;margin-top:6.95pt;width:79.55pt;height:0;z-index:251666432;visibility:visible;mso-wrap-style:square;mso-width-percent:0;mso-height-percent:0;mso-wrap-distance-left:9pt;mso-wrap-distance-top:0;mso-wrap-distance-right:9pt;mso-wrap-distance-bottom:0;mso-position-horizontal:absolute;mso-position-horizontal-relative:text;mso-position-vertical:absolute;mso-position-vertical-relative:text;mso-width-percent:0;mso-height-percent:0;mso-width-relative:margin;mso-height-relative:margin" o:gfxdata="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" strokecolor="#4579b8 [3044]">
                 <v:stroke endarrow="open"/>
               </v:shape>
             </w:pict>
@@ -5900,8 +5909,6 @@
           <w:lang w:val="vi-VN"/>
         </w:rPr>
       </w:pPr>
-      <w:bookmarkStart w:id="0" w:name="_GoBack"/>
-      <w:bookmarkEnd w:id="0"/>
     </w:p>
     <w:p>
       <w:pPr>
@@ -5931,7 +5938,7 @@
 </file>
 
 <file path=word/styles.xml><?xml version="1.0" encoding="utf-8"?>
-<w:styles xmlns:mc="http://schemas.openxmlformats.org/markup-compatibility/2006" xmlns:r="http://schemas.openxmlformats.org/officeDocument/2006/relationships" xmlns:w="http://schemas.openxmlformats.org/wordprocessingml/2006/main" xmlns:w14="http://schemas.microsoft.com/office/word/2010/wordml" mc:Ignorable="w14">
+<w:styles xmlns:mc="http://schemas.openxmlformats.org/markup-compatibility/2006" xmlns:r="http://schemas.openxmlformats.org/officeDocument/2006/relationships" xmlns:w="http://schemas.openxmlformats.org/wordprocessingml/2006/main" xmlns:w14="http://schemas.microsoft.com/office/word/2010/wordml" xmlns:w15="http://schemas.microsoft.com/office/word/2012/wordml" xmlns:w16cex="http://schemas.microsoft.com/office/word/2018/wordml/cex" xmlns:w16cid="http://schemas.microsoft.com/office/word/2016/wordml/cid" xmlns:w16="http://schemas.microsoft.com/office/word/2018/wordml" xmlns:w16sdtdh="http://schemas.microsoft.com/office/word/2020/wordml/sdtdatahash" xmlns:w16se="http://schemas.microsoft.com/office/word/2015/wordml/symex" mc:Ignorable="w14 w15 w16se w16cid w16 w16cex w16sdtdh">
   <w:docDefaults>
     <w:rPrDefault>
       <w:rPr>
@@ -5947,144 +5954,383 @@
       </w:pPr>
     </w:pPrDefault>
   </w:docDefaults>
-  <w:latentStyles w:defLockedState="0" w:defUIPriority="99" w:defSemiHidden="1" w:defUnhideWhenUsed="1" w:defQFormat="0" w:count="267">
-    <w:lsdException w:name="Normal" w:semiHidden="0" w:uiPriority="0" w:unhideWhenUsed="0" w:qFormat="1"/>
-    <w:lsdException w:name="heading 1" w:semiHidden="0" w:uiPriority="9" w:unhideWhenUsed="0" w:qFormat="1"/>
-    <w:lsdException w:name="heading 2" w:uiPriority="9" w:qFormat="1"/>
-    <w:lsdException w:name="heading 3" w:uiPriority="9" w:qFormat="1"/>
-    <w:lsdException w:name="heading 4" w:uiPriority="9" w:qFormat="1"/>
-    <w:lsdException w:name="heading 5" w:uiPriority="9" w:qFormat="1"/>
-    <w:lsdException w:name="heading 6" w:uiPriority="9" w:qFormat="1"/>
-    <w:lsdException w:name="heading 7" w:uiPriority="9" w:qFormat="1"/>
-    <w:lsdException w:name="heading 8" w:uiPriority="9" w:qFormat="1"/>
-    <w:lsdException w:name="heading 9" w:uiPriority="9" w:qFormat="1"/>
-    <w:lsdException w:name="toc 1" w:uiPriority="39"/>
-    <w:lsdException w:name="toc 2" w:uiPriority="39"/>
-    <w:lsdException w:name="toc 3" w:uiPriority="39"/>
-    <w:lsdException w:name="toc 4" w:uiPriority="39"/>
-    <w:lsdException w:name="toc 5" w:uiPriority="39"/>
-    <w:lsdException w:name="toc 6" w:uiPriority="39"/>
-    <w:lsdException w:name="toc 7" w:uiPriority="39"/>
-    <w:lsdException w:name="toc 8" w:uiPriority="39"/>
-    <w:lsdException w:name="toc 9" w:uiPriority="39"/>
-    <w:lsdException w:name="caption" w:uiPriority="35" w:qFormat="1"/>
-    <w:lsdException w:name="Title" w:semiHidden="0" w:uiPriority="10" w:unhideWhenUsed="0" w:qFormat="1"/>
-    <w:lsdException w:name="Default Paragraph Font" w:uiPriority="1"/>
-    <w:lsdException w:name="Subtitle" w:semiHidden="0" w:uiPriority="11" w:unhideWhenUsed="0" w:qFormat="1"/>
-    <w:lsdException w:name="Strong" w:semiHidden="0" w:uiPriority="22" w:unhideWhenUsed="0" w:qFormat="1"/>
-    <w:lsdException w:name="Emphasis" w:semiHidden="0" w:uiPriority="20" w:unhideWhenUsed="0" w:qFormat="1"/>
-    <w:lsdException w:name="Table Grid" w:semiHidden="0" w:uiPriority="59" w:unhideWhenUsed="0"/>
-    <w:lsdException w:name="Placeholder Text" w:unhideWhenUsed="0"/>
-    <w:lsdException w:name="No Spacing" w:semiHidden="0" w:uiPriority="1" w:unhideWhenUsed="0" w:qFormat="1"/>
-    <w:lsdException w:name="Light Shading" w:semiHidden="0" w:uiPriority="60" w:unhideWhenUsed="0"/>
-    <w:lsdException w:name="Light List" w:semiHidden="0" w:uiPriority="61" w:unhideWhenUsed="0"/>
-    <w:lsdException w:name="Light Grid" w:semiHidden="0" w:uiPriority="62" w:unhideWhenUsed="0"/>
-    <w:lsdException w:name="Medium Shading 1" w:semiHidden="0" w:uiPriority="63" w:unhideWhenUsed="0"/>
-    <w:lsdException w:name="Medium Shading 2" w:semiHidden="0" w:uiPriority="64" w:unhideWhenUsed="0"/>
-    <w:lsdException w:name="Medium List 1" w:semiHidden="0" w:uiPriority="65" w:unhideWhenUsed="0"/>
-    <w:lsdException w:name="Medium List 2" w:semiHidden="0" w:uiPriority="66" w:unhideWhenUsed="0"/>
-    <w:lsdException w:name="Medium Grid 1" w:semiHidden="0" w:uiPriority="67" w:unhideWhenUsed="0"/>
-    <w:lsdException w:name="Medium Grid 2" w:semiHidden="0" w:uiPriority="68" w:unhideWhenUsed="0"/>
-    <w:lsdException w:name="Medium Grid 3" w:semiHidden="0" w:uiPriority="69" w:unhideWhenUsed="0"/>
-    <w:lsdException w:name="Dark List" w:semiHidden="0" w:uiPriority="70" w:unhideWhenUsed="0"/>
-    <w:lsdException w:name="Colorful Shading" w:semiHidden="0" w:uiPriority="71" w:unhideWhenUsed="0"/>
-    <w:lsdException w:name="Colorful List" w:semiHidden="0" w:uiPriority="72" w:unhideWhenUsed="0"/>
-    <w:lsdException w:name="Colorful Grid" w:semiHidden="0" w:uiPriority="73" w:unhideWhenUsed="0"/>
-    <w:lsdException w:name="Light Shading Accent 1" w:semiHidden="0" w:uiPriority="60" w:unhideWhenUsed="0"/>
-    <w:lsdException w:name="Light List Accent 1" w:semiHidden="0" w:uiPriority="61" w:unhideWhenUsed="0"/>
-    <w:lsdException w:name="Light Grid Accent 1" w:semiHidden="0" w:uiPriority="62" w:unhideWhenUsed="0"/>
-    <w:lsdException w:name="Medium Shading 1 Accent 1" w:semiHidden="0" w:uiPriority="63" w:unhideWhenUsed="0"/>
-    <w:lsdException w:name="Medium Shading 2 Accent 1" w:semiHidden="0" w:uiPriority="64" w:unhideWhenUsed="0"/>
-    <w:lsdException w:name="Medium List 1 Accent 1" w:semiHidden="0" w:uiPriority="65" w:unhideWhenUsed="0"/>
-    <w:lsdException w:name="Revision" w:unhideWhenUsed="0"/>
-    <w:lsdException w:name="List Paragraph" w:semiHidden="0" w:uiPriority="34" w:unhideWhenUsed="0" w:qFormat="1"/>
-    <w:lsdException w:name="Quote" w:semiHidden="0" w:uiPriority="29" w:unhideWhenUsed="0" w:qFormat="1"/>
-    <w:lsdException w:name="Intense Quote" w:semiHidden="0" w:uiPriority="30" w:unhideWhenUsed="0" w:qFormat="1"/>
-    <w:lsdException w:name="Medium List 2 Accent 1" w:semiHidden="0" w:uiPriority="66" w:unhideWhenUsed="0"/>
-    <w:lsdException w:name="Medium Grid 1 Accent 1" w:semiHidden="0" w:uiPriority="67" w:unhideWhenUsed="0"/>
-    <w:lsdException w:name="Medium Grid 2 Accent 1" w:semiHidden="0" w:uiPriority="68" w:unhideWhenUsed="0"/>
-    <w:lsdException w:name="Medium Grid 3 Accent 1" w:semiHidden="0" w:uiPriority="69" w:unhideWhenUsed="0"/>
-    <w:lsdException w:name="Dark List Accent 1" w:semiHidden="0" w:uiPriority="70" w:unhideWhenUsed="0"/>
-    <w:lsdException w:name="Colorful Shading Accent 1" w:semiHidden="0" w:uiPriority="71" w:unhideWhenUsed="0"/>
-    <w:lsdException w:name="Colorful List Accent 1" w:semiHidden="0" w:uiPriority="72" w:unhideWhenUsed="0"/>
-    <w:lsdException w:name="Colorful Grid Accent 1" w:semiHidden="0" w:uiPriority="73" w:unhideWhenUsed="0"/>
-    <w:lsdException w:name="Light Shading Accent 2" w:semiHidden="0" w:uiPriority="60" w:unhideWhenUsed="0"/>
-    <w:lsdException w:name="Light List Accent 2" w:semiHidden="0" w:uiPriority="61" w:unhideWhenUsed="0"/>
-    <w:lsdException w:name="Light Grid Accent 2" w:semiHidden="0" w:uiPriority="62" w:unhideWhenUsed="0"/>
-    <w:lsdException w:name="Medium Shading 1 Accent 2" w:semiHidden="0" w:uiPriority="63" w:unhideWhenUsed="0"/>
-    <w:lsdException w:name="Medium Shading 2 Accent 2" w:semiHidden="0" w:uiPriority="64" w:unhideWhenUsed="0"/>
-    <w:lsdException w:name="Medium List 1 Accent 2" w:semiHidden="0" w:uiPriority="65" w:unhideWhenUsed="0"/>
-    <w:lsdException w:name="Medium List 2 Accent 2" w:semiHidden="0" w:uiPriority="66" w:unhideWhenUsed="0"/>
-    <w:lsdException w:name="Medium Grid 1 Accent 2" w:semiHidden="0" w:uiPriority="67" w:unhideWhenUsed="0"/>
-    <w:lsdException w:name="Medium Grid 2 Accent 2" w:semiHidden="0" w:uiPriority="68" w:unhideWhenUsed="0"/>
-    <w:lsdException w:name="Medium Grid 3 Accent 2" w:semiHidden="0" w:uiPriority="69" w:unhideWhenUsed="0"/>
-    <w:lsdException w:name="Dark List Accent 2" w:semiHidden="0" w:uiPriority="70" w:unhideWhenUsed="0"/>
-    <w:lsdException w:name="Colorful Shading Accent 2" w:semiHidden="0" w:uiPriority="71" w:unhideWhenUsed="0"/>
-    <w:lsdException w:name="Colorful List Accent 2" w:semiHidden="0" w:uiPriority="72" w:unhideWhenUsed="0"/>
-    <w:lsdException w:name="Colorful Grid Accent 2" w:semiHidden="0" w:uiPriority="73" w:unhideWhenUsed="0"/>
-    <w:lsdException w:name="Light Shading Accent 3" w:semiHidden="0" w:uiPriority="60" w:unhideWhenUsed="0"/>
-    <w:lsdException w:name="Light List Accent 3" w:semiHidden="0" w:uiPriority="61" w:unhideWhenUsed="0"/>
-    <w:lsdException w:name="Light Grid Accent 3" w:semiHidden="0" w:uiPriority="62" w:unhideWhenUsed="0"/>
-    <w:lsdException w:name="Medium Shading 1 Accent 3" w:semiHidden="0" w:uiPriority="63" w:unhideWhenUsed="0"/>
-    <w:lsdException w:name="Medium Shading 2 Accent 3" w:semiHidden="0" w:uiPriority="64" w:unhideWhenUsed="0"/>
-    <w:lsdException w:name="Medium List 1 Accent 3" w:semiHidden="0" w:uiPriority="65" w:unhideWhenUsed="0"/>
-    <w:lsdException w:name="Medium List 2 Accent 3" w:semiHidden="0" w:uiPriority="66" w:unhideWhenUsed="0"/>
-    <w:lsdException w:name="Medium Grid 1 Accent 3" w:semiHidden="0" w:uiPriority="67" w:unhideWhenUsed="0"/>
-    <w:lsdException w:name="Medium Grid 2 Accent 3" w:semiHidden="0" w:uiPriority="68" w:unhideWhenUsed="0"/>
-    <w:lsdException w:name="Medium Grid 3 Accent 3" w:semiHidden="0" w:uiPriority="69" w:unhideWhenUsed="0"/>
-    <w:lsdException w:name="Dark List Accent 3" w:semiHidden="0" w:uiPriority="70" w:unhideWhenUsed="0"/>
-    <w:lsdException w:name="Colorful Shading Accent 3" w:semiHidden="0" w:uiPriority="71" w:unhideWhenUsed="0"/>
-    <w:lsdException w:name="Colorful List Accent 3" w:semiHidden="0" w:uiPriority="72" w:unhideWhenUsed="0"/>
-    <w:lsdException w:name="Colorful Grid Accent 3" w:semiHidden="0" w:uiPriority="73" w:unhideWhenUsed="0"/>
-    <w:lsdException w:name="Light Shading Accent 4" w:semiHidden="0" w:uiPriority="60" w:unhideWhenUsed="0"/>
-    <w:lsdException w:name="Light List Accent 4" w:semiHidden="0" w:uiPriority="61" w:unhideWhenUsed="0"/>
-    <w:lsdException w:name="Light Grid Accent 4" w:semiHidden="0" w:uiPriority="62" w:unhideWhenUsed="0"/>
-    <w:lsdException w:name="Medium Shading 1 Accent 4" w:semiHidden="0" w:uiPriority="63" w:unhideWhenUsed="0"/>
-    <w:lsdException w:name="Medium Shading 2 Accent 4" w:semiHidden="0" w:uiPriority="64" w:unhideWhenUsed="0"/>
-    <w:lsdException w:name="Medium List 1 Accent 4" w:semiHidden="0" w:uiPriority="65" w:unhideWhenUsed="0"/>
-    <w:lsdException w:name="Medium List 2 Accent 4" w:semiHidden="0" w:uiPriority="66" w:unhideWhenUsed="0"/>
-    <w:lsdException w:name="Medium Grid 1 Accent 4" w:semiHidden="0" w:uiPriority="67" w:unhideWhenUsed="0"/>
-    <w:lsdException w:name="Medium Grid 2 Accent 4" w:semiHidden="0" w:uiPriority="68" w:unhideWhenUsed="0"/>
-    <w:lsdException w:name="Medium Grid 3 Accent 4" w:semiHidden="0" w:uiPriority="69" w:unhideWhenUsed="0"/>
-    <w:lsdException w:name="Dark List Accent 4" w:semiHidden="0" w:uiPriority="70" w:unhideWhenUsed="0"/>
-    <w:lsdException w:name="Colorful Shading Accent 4" w:semiHidden="0" w:uiPriority="71" w:unhideWhenUsed="0"/>
-    <w:lsdException w:name="Colorful List Accent 4" w:semiHidden="0" w:uiPriority="72" w:unhideWhenUsed="0"/>
-    <w:lsdException w:name="Colorful Grid Accent 4" w:semiHidden="0" w:uiPriority="73" w:unhideWhenUsed="0"/>
-    <w:lsdException w:name="Light Shading Accent 5" w:semiHidden="0" w:uiPriority="60" w:unhideWhenUsed="0"/>
-    <w:lsdException w:name="Light List Accent 5" w:semiHidden="0" w:uiPriority="61" w:unhideWhenUsed="0"/>
-    <w:lsdException w:name="Light Grid Accent 5" w:semiHidden="0" w:uiPriority="62" w:unhideWhenUsed="0"/>
-    <w:lsdException w:name="Medium Shading 1 Accent 5" w:semiHidden="0" w:uiPriority="63" w:unhideWhenUsed="0"/>
-    <w:lsdException w:name="Medium Shading 2 Accent 5" w:semiHidden="0" w:uiPriority="64" w:unhideWhenUsed="0"/>
-    <w:lsdException w:name="Medium List 1 Accent 5" w:semiHidden="0" w:uiPriority="65" w:unhideWhenUsed="0"/>
-    <w:lsdException w:name="Medium List 2 Accent 5" w:semiHidden="0" w:uiPriority="66" w:unhideWhenUsed="0"/>
-    <w:lsdException w:name="Medium Grid 1 Accent 5" w:semiHidden="0" w:uiPriority="67" w:unhideWhenUsed="0"/>
-    <w:lsdException w:name="Medium Grid 2 Accent 5" w:semiHidden="0" w:uiPriority="68" w:unhideWhenUsed="0"/>
-    <w:lsdException w:name="Medium Grid 3 Accent 5" w:semiHidden="0" w:uiPriority="69" w:unhideWhenUsed="0"/>
-    <w:lsdException w:name="Dark List Accent 5" w:semiHidden="0" w:uiPriority="70" w:unhideWhenUsed="0"/>
-    <w:lsdException w:name="Colorful Shading Accent 5" w:semiHidden="0" w:uiPriority="71" w:unhideWhenUsed="0"/>
-    <w:lsdException w:name="Colorful List Accent 5" w:semiHidden="0" w:uiPriority="72" w:unhideWhenUsed="0"/>
-    <w:lsdException w:name="Colorful Grid Accent 5" w:semiHidden="0" w:uiPriority="73" w:unhideWhenUsed="0"/>
-    <w:lsdException w:name="Light Shading Accent 6" w:semiHidden="0" w:uiPriority="60" w:unhideWhenUsed="0"/>
-    <w:lsdException w:name="Light List Accent 6" w:semiHidden="0" w:uiPriority="61" w:unhideWhenUsed="0"/>
-    <w:lsdException w:name="Light Grid Accent 6" w:semiHidden="0" w:uiPriority="62" w:unhideWhenUsed="0"/>
-    <w:lsdException w:name="Medium Shading 1 Accent 6" w:semiHidden="0" w:uiPriority="63" w:unhideWhenUsed="0"/>
-    <w:lsdException w:name="Medium Shading 2 Accent 6" w:semiHidden="0" w:uiPriority="64" w:unhideWhenUsed="0"/>
-    <w:lsdException w:name="Medium List 1 Accent 6" w:semiHidden="0" w:uiPriority="65" w:unhideWhenUsed="0"/>
-    <w:lsdException w:name="Medium List 2 Accent 6" w:semiHidden="0" w:uiPriority="66" w:unhideWhenUsed="0"/>
-    <w:lsdException w:name="Medium Grid 1 Accent 6" w:semiHidden="0" w:uiPriority="67" w:unhideWhenUsed="0"/>
-    <w:lsdException w:name="Medium Grid 2 Accent 6" w:semiHidden="0" w:uiPriority="68" w:unhideWhenUsed="0"/>
-    <w:lsdException w:name="Medium Grid 3 Accent 6" w:semiHidden="0" w:uiPriority="69" w:unhideWhenUsed="0"/>
-    <w:lsdException w:name="Dark List Accent 6" w:semiHidden="0" w:uiPriority="70" w:unhideWhenUsed="0"/>
-    <w:lsdException w:name="Colorful Shading Accent 6" w:semiHidden="0" w:uiPriority="71" w:unhideWhenUsed="0"/>
-    <w:lsdException w:name="Colorful List Accent 6" w:semiHidden="0" w:uiPriority="72" w:unhideWhenUsed="0"/>
-    <w:lsdException w:name="Colorful Grid Accent 6" w:semiHidden="0" w:uiPriority="73" w:unhideWhenUsed="0"/>
-    <w:lsdException w:name="Subtle Emphasis" w:semiHidden="0" w:uiPriority="19" w:unhideWhenUsed="0" w:qFormat="1"/>
-    <w:lsdException w:name="Intense Emphasis" w:semiHidden="0" w:uiPriority="21" w:unhideWhenUsed="0" w:qFormat="1"/>
-    <w:lsdException w:name="Subtle Reference" w:semiHidden="0" w:uiPriority="31" w:unhideWhenUsed="0" w:qFormat="1"/>
-    <w:lsdException w:name="Intense Reference" w:semiHidden="0" w:uiPriority="32" w:unhideWhenUsed="0" w:qFormat="1"/>
-    <w:lsdException w:name="Book Title" w:semiHidden="0" w:uiPriority="33" w:unhideWhenUsed="0" w:qFormat="1"/>
-    <w:lsdException w:name="Bibliography" w:uiPriority="37"/>
-    <w:lsdException w:name="TOC Heading" w:uiPriority="39" w:qFormat="1"/>
+  <w:latentStyles w:defLockedState="0" w:defUIPriority="99" w:defSemiHidden="0" w:defUnhideWhenUsed="0" w:defQFormat="0" w:count="376">
+    <w:lsdException w:name="Normal" w:uiPriority="0" w:qFormat="1"/>
+    <w:lsdException w:name="heading 1" w:uiPriority="9" w:qFormat="1"/>
+    <w:lsdException w:name="heading 2" w:semiHidden="1" w:uiPriority="9" w:unhideWhenUsed="1" w:qFormat="1"/>
+    <w:lsdException w:name="heading 3" w:semiHidden="1" w:uiPriority="9" w:unhideWhenUsed="1" w:qFormat="1"/>
+    <w:lsdException w:name="heading 4" w:semiHidden="1" w:uiPriority="9" w:unhideWhenUsed="1" w:qFormat="1"/>
+    <w:lsdException w:name="heading 5" w:semiHidden="1" w:uiPriority="9" w:unhideWhenUsed="1" w:qFormat="1"/>
+    <w:lsdException w:name="heading 6" w:semiHidden="1" w:uiPriority="9" w:unhideWhenUsed="1" w:qFormat="1"/>
+    <w:lsdException w:name="heading 7" w:semiHidden="1" w:uiPriority="9" w:unhideWhenUsed="1" w:qFormat="1"/>
+    <w:lsdException w:name="heading 8" w:semiHidden="1" w:uiPriority="9" w:unhideWhenUsed="1" w:qFormat="1"/>
+    <w:lsdException w:name="heading 9" w:semiHidden="1" w:uiPriority="9" w:unhideWhenUsed="1" w:qFormat="1"/>
+    <w:lsdException w:name="index 1" w:semiHidden="1" w:unhideWhenUsed="1"/>
+    <w:lsdException w:name="index 2" w:semiHidden="1" w:unhideWhenUsed="1"/>
+    <w:lsdException w:name="index 3" w:semiHidden="1" w:unhideWhenUsed="1"/>
+    <w:lsdException w:name="index 4" w:semiHidden="1" w:unhideWhenUsed="1"/>
+    <w:lsdException w:name="index 5" w:semiHidden="1" w:unhideWhenUsed="1"/>
+    <w:lsdException w:name="index 6" w:semiHidden="1" w:unhideWhenUsed="1"/>
+    <w:lsdException w:name="index 7" w:semiHidden="1" w:unhideWhenUsed="1"/>
+    <w:lsdException w:name="index 8" w:semiHidden="1" w:unhideWhenUsed="1"/>
+    <w:lsdException w:name="index 9" w:semiHidden="1" w:unhideWhenUsed="1"/>
+    <w:lsdException w:name="toc 1" w:semiHidden="1" w:uiPriority="39" w:unhideWhenUsed="1"/>
+    <w:lsdException w:name="toc 2" w:semiHidden="1" w:uiPriority="39" w:unhideWhenUsed="1"/>
+    <w:lsdException w:name="toc 3" w:semiHidden="1" w:uiPriority="39" w:unhideWhenUsed="1"/>
+    <w:lsdException w:name="toc 4" w:semiHidden="1" w:uiPriority="39" w:unhideWhenUsed="1"/>
+    <w:lsdException w:name="toc 5" w:semiHidden="1" w:uiPriority="39" w:unhideWhenUsed="1"/>
+    <w:lsdException w:name="toc 6" w:semiHidden="1" w:uiPriority="39" w:unhideWhenUsed="1"/>
+    <w:lsdException w:name="toc 7" w:semiHidden="1" w:uiPriority="39" w:unhideWhenUsed="1"/>
+    <w:lsdException w:name="toc 8" w:semiHidden="1" w:uiPriority="39" w:unhideWhenUsed="1"/>
+    <w:lsdException w:name="toc 9" w:semiHidden="1" w:uiPriority="39" w:unhideWhenUsed="1"/>
+    <w:lsdException w:name="Normal Indent" w:semiHidden="1" w:unhideWhenUsed="1"/>
+    <w:lsdException w:name="footnote text" w:semiHidden="1" w:unhideWhenUsed="1"/>
+    <w:lsdException w:name="annotation text" w:semiHidden="1" w:unhideWhenUsed="1"/>
+    <w:lsdException w:name="header" w:semiHidden="1" w:unhideWhenUsed="1"/>
+    <w:lsdException w:name="footer" w:semiHidden="1" w:unhideWhenUsed="1"/>
+    <w:lsdException w:name="index heading" w:semiHidden="1" w:unhideWhenUsed="1"/>
+    <w:lsdException w:name="caption" w:semiHidden="1" w:uiPriority="35" w:unhideWhenUsed="1" w:qFormat="1"/>
+    <w:lsdException w:name="table of figures" w:semiHidden="1" w:unhideWhenUsed="1"/>
+    <w:lsdException w:name="envelope address" w:semiHidden="1" w:unhideWhenUsed="1"/>
+    <w:lsdException w:name="envelope return" w:semiHidden="1" w:unhideWhenUsed="1"/>
+    <w:lsdException w:name="footnote reference" w:semiHidden="1" w:unhideWhenUsed="1"/>
+    <w:lsdException w:name="annotation reference" w:semiHidden="1" w:unhideWhenUsed="1"/>
+    <w:lsdException w:name="line number" w:semiHidden="1" w:unhideWhenUsed="1"/>
+    <w:lsdException w:name="page number" w:semiHidden="1" w:unhideWhenUsed="1"/>
+    <w:lsdException w:name="endnote reference" w:semiHidden="1" w:unhideWhenUsed="1"/>
+    <w:lsdException w:name="endnote text" w:semiHidden="1" w:unhideWhenUsed="1"/>
+    <w:lsdException w:name="table of authorities" w:semiHidden="1" w:unhideWhenUsed="1"/>
+    <w:lsdException w:name="macro" w:semiHidden="1" w:unhideWhenUsed="1"/>
+    <w:lsdException w:name="toa heading" w:semiHidden="1" w:unhideWhenUsed="1"/>
+    <w:lsdException w:name="List" w:semiHidden="1" w:unhideWhenUsed="1"/>
+    <w:lsdException w:name="List Bullet" w:semiHidden="1" w:unhideWhenUsed="1"/>
+    <w:lsdException w:name="List Number" w:semiHidden="1" w:unhideWhenUsed="1"/>
+    <w:lsdException w:name="List 2" w:semiHidden="1" w:unhideWhenUsed="1"/>
+    <w:lsdException w:name="List 3" w:semiHidden="1" w:unhideWhenUsed="1"/>
+    <w:lsdException w:name="List 4" w:semiHidden="1" w:unhideWhenUsed="1"/>
+    <w:lsdException w:name="List 5" w:semiHidden="1" w:unhideWhenUsed="1"/>
+    <w:lsdException w:name="List Bullet 2" w:semiHidden="1" w:unhideWhenUsed="1"/>
+    <w:lsdException w:name="List Bullet 3" w:semiHidden="1" w:unhideWhenUsed="1"/>
+    <w:lsdException w:name="List Bullet 4" w:semiHidden="1" w:unhideWhenUsed="1"/>
+    <w:lsdException w:name="List Bullet 5" w:semiHidden="1" w:unhideWhenUsed="1"/>
+    <w:lsdException w:name="List Number 2" w:semiHidden="1" w:unhideWhenUsed="1"/>
+    <w:lsdException w:name="List Number 3" w:semiHidden="1" w:unhideWhenUsed="1"/>
+    <w:lsdException w:name="List Number 4" w:semiHidden="1" w:unhideWhenUsed="1"/>
+    <w:lsdException w:name="List Number 5" w:semiHidden="1" w:unhideWhenUsed="1"/>
+    <w:lsdException w:name="Title" w:uiPriority="10" w:qFormat="1"/>
+    <w:lsdException w:name="Closing" w:semiHidden="1" w:unhideWhenUsed="1"/>
+    <w:lsdException w:name="Signature" w:semiHidden="1" w:unhideWhenUsed="1"/>
+    <w:lsdException w:name="Default Paragraph Font" w:semiHidden="1" w:uiPriority="1" w:unhideWhenUsed="1"/>
+    <w:lsdException w:name="Body Text" w:semiHidden="1" w:unhideWhenUsed="1"/>
+    <w:lsdException w:name="Body Text Indent" w:semiHidden="1" w:unhideWhenUsed="1"/>
+    <w:lsdException w:name="List Continue" w:semiHidden="1" w:unhideWhenUsed="1"/>
+    <w:lsdException w:name="List Continue 2" w:semiHidden="1" w:unhideWhenUsed="1"/>
+    <w:lsdException w:name="List Continue 3" w:semiHidden="1" w:unhideWhenUsed="1"/>
+    <w:lsdException w:name="List Continue 4" w:semiHidden="1" w:unhideWhenUsed="1"/>
+    <w:lsdException w:name="List Continue 5" w:semiHidden="1" w:unhideWhenUsed="1"/>
+    <w:lsdException w:name="Message Header" w:semiHidden="1" w:unhideWhenUsed="1"/>
+    <w:lsdException w:name="Subtitle" w:uiPriority="11" w:qFormat="1"/>
+    <w:lsdException w:name="Salutation" w:semiHidden="1" w:unhideWhenUsed="1"/>
+    <w:lsdException w:name="Date" w:semiHidden="1" w:unhideWhenUsed="1"/>
+    <w:lsdException w:name="Body Text First Indent" w:semiHidden="1" w:unhideWhenUsed="1"/>
+    <w:lsdException w:name="Body Text First Indent 2" w:semiHidden="1" w:unhideWhenUsed="1"/>
+    <w:lsdException w:name="Note Heading" w:semiHidden="1" w:unhideWhenUsed="1"/>
+    <w:lsdException w:name="Body Text 2" w:semiHidden="1" w:unhideWhenUsed="1"/>
+    <w:lsdException w:name="Body Text 3" w:semiHidden="1" w:unhideWhenUsed="1"/>
+    <w:lsdException w:name="Body Text Indent 2" w:semiHidden="1" w:unhideWhenUsed="1"/>
+    <w:lsdException w:name="Body Text Indent 3" w:semiHidden="1" w:unhideWhenUsed="1"/>
+    <w:lsdException w:name="Block Text" w:semiHidden="1" w:unhideWhenUsed="1"/>
+    <w:lsdException w:name="Hyperlink" w:semiHidden="1" w:unhideWhenUsed="1"/>
+    <w:lsdException w:name="FollowedHyperlink" w:semiHidden="1" w:unhideWhenUsed="1"/>
+    <w:lsdException w:name="Strong" w:uiPriority="22" w:qFormat="1"/>
+    <w:lsdException w:name="Emphasis" w:uiPriority="20" w:qFormat="1"/>
+    <w:lsdException w:name="Document Map" w:semiHidden="1" w:unhideWhenUsed="1"/>
+    <w:lsdException w:name="Plain Text" w:semiHidden="1" w:unhideWhenUsed="1"/>
+    <w:lsdException w:name="E-mail Signature" w:semiHidden="1" w:unhideWhenUsed="1"/>
+    <w:lsdException w:name="HTML Top of Form" w:semiHidden="1" w:unhideWhenUsed="1"/>
+    <w:lsdException w:name="HTML Bottom of Form" w:semiHidden="1" w:unhideWhenUsed="1"/>
+    <w:lsdException w:name="Normal (Web)" w:semiHidden="1" w:unhideWhenUsed="1"/>
+    <w:lsdException w:name="HTML Acronym" w:semiHidden="1" w:unhideWhenUsed="1"/>
+    <w:lsdException w:name="HTML Address" w:semiHidden="1" w:unhideWhenUsed="1"/>
+    <w:lsdException w:name="HTML Cite" w:semiHidden="1" w:unhideWhenUsed="1"/>
+    <w:lsdException w:name="HTML Code" w:semiHidden="1" w:unhideWhenUsed="1"/>
+    <w:lsdException w:name="HTML Definition" w:semiHidden="1" w:unhideWhenUsed="1"/>
+    <w:lsdException w:name="HTML Keyboard" w:semiHidden="1" w:unhideWhenUsed="1"/>
+    <w:lsdException w:name="HTML Preformatted" w:semiHidden="1" w:unhideWhenUsed="1"/>
+    <w:lsdException w:name="HTML Sample" w:semiHidden="1" w:unhideWhenUsed="1"/>
+    <w:lsdException w:name="HTML Typewriter" w:semiHidden="1" w:unhideWhenUsed="1"/>
+    <w:lsdException w:name="HTML Variable" w:semiHidden="1" w:unhideWhenUsed="1"/>
+    <w:lsdException w:name="Normal Table" w:semiHidden="1" w:unhideWhenUsed="1"/>
+    <w:lsdException w:name="annotation subject" w:semiHidden="1" w:unhideWhenUsed="1"/>
+    <w:lsdException w:name="No List" w:semiHidden="1" w:unhideWhenUsed="1"/>
+    <w:lsdException w:name="Outline List 1" w:semiHidden="1" w:unhideWhenUsed="1"/>
+    <w:lsdException w:name="Outline List 2" w:semiHidden="1" w:unhideWhenUsed="1"/>
+    <w:lsdException w:name="Outline List 3" w:semiHidden="1" w:unhideWhenUsed="1"/>
+    <w:lsdException w:name="Table Simple 1" w:semiHidden="1" w:unhideWhenUsed="1"/>
+    <w:lsdException w:name="Table Simple 2" w:semiHidden="1" w:unhideWhenUsed="1"/>
+    <w:lsdException w:name="Table Simple 3" w:semiHidden="1" w:unhideWhenUsed="1"/>
+    <w:lsdException w:name="Table Classic 1" w:semiHidden="1" w:unhideWhenUsed="1"/>
+    <w:lsdException w:name="Table Classic 2" w:semiHidden="1" w:unhideWhenUsed="1"/>
+    <w:lsdException w:name="Table Classic 3" w:semiHidden="1" w:unhideWhenUsed="1"/>
+    <w:lsdException w:name="Table Classic 4" w:semiHidden="1" w:unhideWhenUsed="1"/>
+    <w:lsdException w:name="Table Colorful 1" w:semiHidden="1" w:unhideWhenUsed="1"/>
+    <w:lsdException w:name="Table Colorful 2" w:semiHidden="1" w:unhideWhenUsed="1"/>
+    <w:lsdException w:name="Table Colorful 3" w:semiHidden="1" w:unhideWhenUsed="1"/>
+    <w:lsdException w:name="Table Columns 1" w:semiHidden="1" w:unhideWhenUsed="1"/>
+    <w:lsdException w:name="Table Columns 2" w:semiHidden="1" w:unhideWhenUsed="1"/>
+    <w:lsdException w:name="Table Columns 3" w:semiHidden="1" w:unhideWhenUsed="1"/>
+    <w:lsdException w:name="Table Columns 4" w:semiHidden="1" w:unhideWhenUsed="1"/>
+    <w:lsdException w:name="Table Columns 5" w:semiHidden="1" w:unhideWhenUsed="1"/>
+    <w:lsdException w:name="Table Grid 1" w:semiHidden="1" w:unhideWhenUsed="1"/>
+    <w:lsdException w:name="Table Grid 2" w:semiHidden="1" w:unhideWhenUsed="1"/>
+    <w:lsdException w:name="Table Grid 3" w:semiHidden="1" w:unhideWhenUsed="1"/>
+    <w:lsdException w:name="Table Grid 4" w:semiHidden="1" w:unhideWhenUsed="1"/>
+    <w:lsdException w:name="Table Grid 5" w:semiHidden="1" w:unhideWhenUsed="1"/>
+    <w:lsdException w:name="Table Grid 6" w:semiHidden="1" w:unhideWhenUsed="1"/>
+    <w:lsdException w:name="Table Grid 7" w:semiHidden="1" w:unhideWhenUsed="1"/>
+    <w:lsdException w:name="Table Grid 8" w:semiHidden="1" w:unhideWhenUsed="1"/>
+    <w:lsdException w:name="Table List 1" w:semiHidden="1" w:unhideWhenUsed="1"/>
+    <w:lsdException w:name="Table List 2" w:semiHidden="1" w:unhideWhenUsed="1"/>
+    <w:lsdException w:name="Table List 3" w:semiHidden="1" w:unhideWhenUsed="1"/>
+    <w:lsdException w:name="Table List 4" w:semiHidden="1" w:unhideWhenUsed="1"/>
+    <w:lsdException w:name="Table List 5" w:semiHidden="1" w:unhideWhenUsed="1"/>
+    <w:lsdException w:name="Table List 6" w:semiHidden="1" w:unhideWhenUsed="1"/>
+    <w:lsdException w:name="Table List 7" w:semiHidden="1" w:unhideWhenUsed="1"/>
+    <w:lsdException w:name="Table List 8" w:semiHidden="1" w:unhideWhenUsed="1"/>
+    <w:lsdException w:name="Table 3D effects 1" w:semiHidden="1" w:unhideWhenUsed="1"/>
+    <w:lsdException w:name="Table 3D effects 2" w:semiHidden="1" w:unhideWhenUsed="1"/>
+    <w:lsdException w:name="Table 3D effects 3" w:semiHidden="1" w:unhideWhenUsed="1"/>
+    <w:lsdException w:name="Table Contemporary" w:semiHidden="1" w:unhideWhenUsed="1"/>
+    <w:lsdException w:name="Table Elegant" w:semiHidden="1" w:unhideWhenUsed="1"/>
+    <w:lsdException w:name="Table Professional" w:semiHidden="1" w:unhideWhenUsed="1"/>
+    <w:lsdException w:name="Table Subtle 1" w:semiHidden="1" w:unhideWhenUsed="1"/>
+    <w:lsdException w:name="Table Subtle 2" w:semiHidden="1" w:unhideWhenUsed="1"/>
+    <w:lsdException w:name="Table Web 1" w:semiHidden="1" w:unhideWhenUsed="1"/>
+    <w:lsdException w:name="Table Web 2" w:semiHidden="1" w:unhideWhenUsed="1"/>
+    <w:lsdException w:name="Table Web 3" w:semiHidden="1" w:unhideWhenUsed="1"/>
+    <w:lsdException w:name="Balloon Text" w:semiHidden="1" w:unhideWhenUsed="1"/>
+    <w:lsdException w:name="Table Grid" w:semiHidden="1" w:uiPriority="59" w:unhideWhenUsed="1"/>
+    <w:lsdException w:name="Table Theme" w:semiHidden="1" w:unhideWhenUsed="1"/>
+    <w:lsdException w:name="Placeholder Text" w:semiHidden="1"/>
+    <w:lsdException w:name="No Spacing" w:uiPriority="1" w:qFormat="1"/>
+    <w:lsdException w:name="Light Shading" w:uiPriority="60"/>
+    <w:lsdException w:name="Light List" w:uiPriority="61"/>
+    <w:lsdException w:name="Light Grid" w:uiPriority="62"/>
+    <w:lsdException w:name="Medium Shading 1" w:uiPriority="63"/>
+    <w:lsdException w:name="Medium Shading 2" w:uiPriority="64"/>
+    <w:lsdException w:name="Medium List 1" w:uiPriority="65"/>
+    <w:lsdException w:name="Medium List 2" w:uiPriority="66"/>
+    <w:lsdException w:name="Medium Grid 1" w:uiPriority="67"/>
+    <w:lsdException w:name="Medium Grid 2" w:uiPriority="68"/>
+    <w:lsdException w:name="Medium Grid 3" w:uiPriority="69"/>
+    <w:lsdException w:name="Dark List" w:uiPriority="70"/>
+    <w:lsdException w:name="Colorful Shading" w:uiPriority="71"/>
+    <w:lsdException w:name="Colorful List" w:uiPriority="72"/>
+    <w:lsdException w:name="Colorful Grid" w:uiPriority="73"/>
+    <w:lsdException w:name="Light Shading Accent 1" w:uiPriority="60"/>
+    <w:lsdException w:name="Light List Accent 1" w:uiPriority="61"/>
+    <w:lsdException w:name="Light Grid Accent 1" w:uiPriority="62"/>
+    <w:lsdException w:name="Medium Shading 1 Accent 1" w:uiPriority="63"/>
+    <w:lsdException w:name="Medium Shading 2 Accent 1" w:uiPriority="64"/>
+    <w:lsdException w:name="Medium List 1 Accent 1" w:uiPriority="65"/>
+    <w:lsdException w:name="Revision" w:semiHidden="1"/>
+    <w:lsdException w:name="List Paragraph" w:uiPriority="34" w:qFormat="1"/>
+    <w:lsdException w:name="Quote" w:uiPriority="29" w:qFormat="1"/>
+    <w:lsdException w:name="Intense Quote" w:uiPriority="30" w:qFormat="1"/>
+    <w:lsdException w:name="Medium List 2 Accent 1" w:uiPriority="66"/>
+    <w:lsdException w:name="Medium Grid 1 Accent 1" w:uiPriority="67"/>
+    <w:lsdException w:name="Medium Grid 2 Accent 1" w:uiPriority="68"/>
+    <w:lsdException w:name="Medium Grid 3 Accent 1" w:uiPriority="69"/>
+    <w:lsdException w:name="Dark List Accent 1" w:uiPriority="70"/>
+    <w:lsdException w:name="Colorful Shading Accent 1" w:uiPriority="71"/>
+    <w:lsdException w:name="Colorful List Accent 1" w:uiPriority="72"/>
+    <w:lsdException w:name="Colorful Grid Accent 1" w:uiPriority="73"/>
+    <w:lsdException w:name="Light Shading Accent 2" w:uiPriority="60"/>
+    <w:lsdException w:name="Light List Accent 2" w:uiPriority="61"/>
+    <w:lsdException w:name="Light Grid Accent 2" w:uiPriority="62"/>
+    <w:lsdException w:name="Medium Shading 1 Accent 2" w:uiPriority="63"/>
+    <w:lsdException w:name="Medium Shading 2 Accent 2" w:uiPriority="64"/>
+    <w:lsdException w:name="Medium List 1 Accent 2" w:uiPriority="65"/>
+    <w:lsdException w:name="Medium List 2 Accent 2" w:uiPriority="66"/>
+    <w:lsdException w:name="Medium Grid 1 Accent 2" w:uiPriority="67"/>
+    <w:lsdException w:name="Medium Grid 2 Accent 2" w:uiPriority="68"/>
+    <w:lsdException w:name="Medium Grid 3 Accent 2" w:uiPriority="69"/>
+    <w:lsdException w:name="Dark List Accent 2" w:uiPriority="70"/>
+    <w:lsdException w:name="Colorful Shading Accent 2" w:uiPriority="71"/>
+    <w:lsdException w:name="Colorful List Accent 2" w:uiPriority="72"/>
+    <w:lsdException w:name="Colorful Grid Accent 2" w:uiPriority="73"/>
+    <w:lsdException w:name="Light Shading Accent 3" w:uiPriority="60"/>
+    <w:lsdException w:name="Light List Accent 3" w:uiPriority="61"/>
+    <w:lsdException w:name="Light Grid Accent 3" w:uiPriority="62"/>
+    <w:lsdException w:name="Medium Shading 1 Accent 3" w:uiPriority="63"/>
+    <w:lsdException w:name="Medium Shading 2 Accent 3" w:uiPriority="64"/>
+    <w:lsdException w:name="Medium List 1 Accent 3" w:uiPriority="65"/>
+    <w:lsdException w:name="Medium List 2 Accent 3" w:uiPriority="66"/>
+    <w:lsdException w:name="Medium Grid 1 Accent 3" w:uiPriority="67"/>
+    <w:lsdException w:name="Medium Grid 2 Accent 3" w:uiPriority="68"/>
+    <w:lsdException w:name="Medium Grid 3 Accent 3" w:uiPriority="69"/>
+    <w:lsdException w:name="Dark List Accent 3" w:uiPriority="70"/>
+    <w:lsdException w:name="Colorful Shading Accent 3" w:uiPriority="71"/>
+    <w:lsdException w:name="Colorful List Accent 3" w:uiPriority="72"/>
+    <w:lsdException w:name="Colorful Grid Accent 3" w:uiPriority="73"/>
+    <w:lsdException w:name="Light Shading Accent 4" w:uiPriority="60"/>
+    <w:lsdException w:name="Light List Accent 4" w:uiPriority="61"/>
+    <w:lsdException w:name="Light Grid Accent 4" w:uiPriority="62"/>
+    <w:lsdException w:name="Medium Shading 1 Accent 4" w:uiPriority="63"/>
+    <w:lsdException w:name="Medium Shading 2 Accent 4" w:uiPriority="64"/>
+    <w:lsdException w:name="Medium List 1 Accent 4" w:uiPriority="65"/>
+    <w:lsdException w:name="Medium List 2 Accent 4" w:uiPriority="66"/>
+    <w:lsdException w:name="Medium Grid 1 Accent 4" w:uiPriority="67"/>
+    <w:lsdException w:name="Medium Grid 2 Accent 4" w:uiPriority="68"/>
+    <w:lsdException w:name="Medium Grid 3 Accent 4" w:uiPriority="69"/>
+    <w:lsdException w:name="Dark List Accent 4" w:uiPriority="70"/>
+    <w:lsdException w:name="Colorful Shading Accent 4" w:uiPriority="71"/>
+    <w:lsdException w:name="Colorful List Accent 4" w:uiPriority="72"/>
+    <w:lsdException w:name="Colorful Grid Accent 4" w:uiPriority="73"/>
+    <w:lsdException w:name="Light Shading Accent 5" w:uiPriority="60"/>
+    <w:lsdException w:name="Light List Accent 5" w:uiPriority="61"/>
+    <w:lsdException w:name="Light Grid Accent 5" w:uiPriority="62"/>
+    <w:lsdException w:name="Medium Shading 1 Accent 5" w:uiPriority="63"/>
+    <w:lsdException w:name="Medium Shading 2 Accent 5" w:uiPriority="64"/>
+    <w:lsdException w:name="Medium List 1 Accent 5" w:uiPriority="65"/>
+    <w:lsdException w:name="Medium List 2 Accent 5" w:uiPriority="66"/>
+    <w:lsdException w:name="Medium Grid 1 Accent 5" w:uiPriority="67"/>
+    <w:lsdException w:name="Medium Grid 2 Accent 5" w:uiPriority="68"/>
+    <w:lsdException w:name="Medium Grid 3 Accent 5" w:uiPriority="69"/>
+    <w:lsdException w:name="Dark List Accent 5" w:uiPriority="70"/>
+    <w:lsdException w:name="Colorful Shading Accent 5" w:uiPriority="71"/>
+    <w:lsdException w:name="Colorful List Accent 5" w:uiPriority="72"/>
+    <w:lsdException w:name="Colorful Grid Accent 5" w:uiPriority="73"/>
+    <w:lsdException w:name="Light Shading Accent 6" w:uiPriority="60"/>
+    <w:lsdException w:name="Light List Accent 6" w:uiPriority="61"/>
+    <w:lsdException w:name="Light Grid Accent 6" w:uiPriority="62"/>
+    <w:lsdException w:name="Medium Shading 1 Accent 6" w:uiPriority="63"/>
+    <w:lsdException w:name="Medium Shading 2 Accent 6" w:uiPriority="64"/>
+    <w:lsdException w:name="Medium List 1 Accent 6" w:uiPriority="65"/>
+    <w:lsdException w:name="Medium List 2 Accent 6" w:uiPriority="66"/>
+    <w:lsdException w:name="Medium Grid 1 Accent 6" w:uiPriority="67"/>
+    <w:lsdException w:name="Medium Grid 2 Accent 6" w:uiPriority="68"/>
+    <w:lsdException w:name="Medium Grid 3 Accent 6" w:uiPriority="69"/>
+    <w:lsdException w:name="Dark List Accent 6" w:uiPriority="70"/>
+    <w:lsdException w:name="Colorful Shading Accent 6" w:uiPriority="71"/>
+    <w:lsdException w:name="Colorful List Accent 6" w:uiPriority="72"/>
+    <w:lsdException w:name="Colorful Grid Accent 6" w:uiPriority="73"/>
+    <w:lsdException w:name="Subtle Emphasis" w:uiPriority="19" w:qFormat="1"/>
+    <w:lsdException w:name="Intense Emphasis" w:uiPriority="21" w:qFormat="1"/>
+    <w:lsdException w:name="Subtle Reference" w:uiPriority="31" w:qFormat="1"/>
+    <w:lsdException w:name="Intense Reference" w:uiPriority="32" w:qFormat="1"/>
+    <w:lsdException w:name="Book Title" w:uiPriority="33" w:qFormat="1"/>
+    <w:lsdException w:name="Bibliography" w:semiHidden="1" w:uiPriority="37" w:unhideWhenUsed="1"/>
+    <w:lsdException w:name="TOC Heading" w:semiHidden="1" w:uiPriority="39" w:unhideWhenUsed="1" w:qFormat="1"/>
+    <w:lsdException w:name="Plain Table 1" w:uiPriority="41"/>
+    <w:lsdException w:name="Plain Table 2" w:uiPriority="42"/>
+    <w:lsdException w:name="Plain Table 3" w:uiPriority="43"/>
+    <w:lsdException w:name="Plain Table 4" w:uiPriority="44"/>
+    <w:lsdException w:name="Plain Table 5" w:uiPriority="45"/>
+    <w:lsdException w:name="Grid Table Light" w:uiPriority="40"/>
+    <w:lsdException w:name="Grid Table 1 Light" w:uiPriority="46"/>
+    <w:lsdException w:name="Grid Table 2" w:uiPriority="47"/>
+    <w:lsdException w:name="Grid Table 3" w:uiPriority="48"/>
+    <w:lsdException w:name="Grid Table 4" w:uiPriority="49"/>
+    <w:lsdException w:name="Grid Table 5 Dark" w:uiPriority="50"/>
+    <w:lsdException w:name="Grid Table 6 Colorful" w:uiPriority="51"/>
+    <w:lsdException w:name="Grid Table 7 Colorful" w:uiPriority="52"/>
+    <w:lsdException w:name="Grid Table 1 Light Accent 1" w:uiPriority="46"/>
+    <w:lsdException w:name="Grid Table 2 Accent 1" w:uiPriority="47"/>
+    <w:lsdException w:name="Grid Table 3 Accent 1" w:uiPriority="48"/>
+    <w:lsdException w:name="Grid Table 4 Accent 1" w:uiPriority="49"/>
+    <w:lsdException w:name="Grid Table 5 Dark Accent 1" w:uiPriority="50"/>
+    <w:lsdException w:name="Grid Table 6 Colorful Accent 1" w:uiPriority="51"/>
+    <w:lsdException w:name="Grid Table 7 Colorful Accent 1" w:uiPriority="52"/>
+    <w:lsdException w:name="Grid Table 1 Light Accent 2" w:uiPriority="46"/>
+    <w:lsdException w:name="Grid Table 2 Accent 2" w:uiPriority="47"/>
+    <w:lsdException w:name="Grid Table 3 Accent 2" w:uiPriority="48"/>
+    <w:lsdException w:name="Grid Table 4 Accent 2" w:uiPriority="49"/>
+    <w:lsdException w:name="Grid Table 5 Dark Accent 2" w:uiPriority="50"/>
+    <w:lsdException w:name="Grid Table 6 Colorful Accent 2" w:uiPriority="51"/>
+    <w:lsdException w:name="Grid Table 7 Colorful Accent 2" w:uiPriority="52"/>
+    <w:lsdException w:name="Grid Table 1 Light Accent 3" w:uiPriority="46"/>
+    <w:lsdException w:name="Grid Table 2 Accent 3" w:uiPriority="47"/>
+    <w:lsdException w:name="Grid Table 3 Accent 3" w:uiPriority="48"/>
+    <w:lsdException w:name="Grid Table 4 Accent 3" w:uiPriority="49"/>
+    <w:lsdException w:name="Grid Table 5 Dark Accent 3" w:uiPriority="50"/>
+    <w:lsdException w:name="Grid Table 6 Colorful Accent 3" w:uiPriority="51"/>
+    <w:lsdException w:name="Grid Table 7 Colorful Accent 3" w:uiPriority="52"/>
+    <w:lsdException w:name="Grid Table 1 Light Accent 4" w:uiPriority="46"/>
+    <w:lsdException w:name="Grid Table 2 Accent 4" w:uiPriority="47"/>
+    <w:lsdException w:name="Grid Table 3 Accent 4" w:uiPriority="48"/>
+    <w:lsdException w:name="Grid Table 4 Accent 4" w:uiPriority="49"/>
+    <w:lsdException w:name="Grid Table 5 Dark Accent 4" w:uiPriority="50"/>
+    <w:lsdException w:name="Grid Table 6 Colorful Accent 4" w:uiPriority="51"/>
+    <w:lsdException w:name="Grid Table 7 Colorful Accent 4" w:uiPriority="52"/>
+    <w:lsdException w:name="Grid Table 1 Light Accent 5" w:uiPriority="46"/>
+    <w:lsdException w:name="Grid Table 2 Accent 5" w:uiPriority="47"/>
+    <w:lsdException w:name="Grid Table 3 Accent 5" w:uiPriority="48"/>
+    <w:lsdException w:name="Grid Table 4 Accent 5" w:uiPriority="49"/>
+    <w:lsdException w:name="Grid Table 5 Dark Accent 5" w:uiPriority="50"/>
+    <w:lsdException w:name="Grid Table 6 Colorful Accent 5" w:uiPriority="51"/>
+    <w:lsdException w:name="Grid Table 7 Colorful Accent 5" w:uiPriority="52"/>
+    <w:lsdException w:name="Grid Table 1 Light Accent 6" w:uiPriority="46"/>
+    <w:lsdException w:name="Grid Table 2 Accent 6" w:uiPriority="47"/>
+    <w:lsdException w:name="Grid Table 3 Accent 6" w:uiPriority="48"/>
+    <w:lsdException w:name="Grid Table 4 Accent 6" w:uiPriority="49"/>
+    <w:lsdException w:name="Grid Table 5 Dark Accent 6" w:uiPriority="50"/>
+    <w:lsdException w:name="Grid Table 6 Colorful Accent 6" w:uiPriority="51"/>
+    <w:lsdException w:name="Grid Table 7 Colorful Accent 6" w:uiPriority="52"/>
+    <w:lsdException w:name="List Table 1 Light" w:uiPriority="46"/>
+    <w:lsdException w:name="List Table 2" w:uiPriority="47"/>
+    <w:lsdException w:name="List Table 3" w:uiPriority="48"/>
+    <w:lsdException w:name="List Table 4" w:uiPriority="49"/>
+    <w:lsdException w:name="List Table 5 Dark" w:uiPriority="50"/>
+    <w:lsdException w:name="List Table 6 Colorful" w:uiPriority="51"/>
+    <w:lsdException w:name="List Table 7 Colorful" w:uiPriority="52"/>
+    <w:lsdException w:name="List Table 1 Light Accent 1" w:uiPriority="46"/>
+    <w:lsdException w:name="List Table 2 Accent 1" w:uiPriority="47"/>
+    <w:lsdException w:name="List Table 3 Accent 1" w:uiPriority="48"/>
+    <w:lsdException w:name="List Table 4 Accent 1" w:uiPriority="49"/>
+    <w:lsdException w:name="List Table 5 Dark Accent 1" w:uiPriority="50"/>
+    <w:lsdException w:name="List Table 6 Colorful Accent 1" w:uiPriority="51"/>
+    <w:lsdException w:name="List Table 7 Colorful Accent 1" w:uiPriority="52"/>
+    <w:lsdException w:name="List Table 1 Light Accent 2" w:uiPriority="46"/>
+    <w:lsdException w:name="List Table 2 Accent 2" w:uiPriority="47"/>
+    <w:lsdException w:name="List Table 3 Accent 2" w:uiPriority="48"/>
+    <w:lsdException w:name="List Table 4 Accent 2" w:uiPriority="49"/>
+    <w:lsdException w:name="List Table 5 Dark Accent 2" w:uiPriority="50"/>
+    <w:lsdException w:name="List Table 6 Colorful Accent 2" w:uiPriority="51"/>
+    <w:lsdException w:name="List Table 7 Colorful Accent 2" w:uiPriority="52"/>
+    <w:lsdException w:name="List Table 1 Light Accent 3" w:uiPriority="46"/>
+    <w:lsdException w:name="List Table 2 Accent 3" w:uiPriority="47"/>
+    <w:lsdException w:name="List Table 3 Accent 3" w:uiPriority="48"/>
+    <w:lsdException w:name="List Table 4 Accent 3" w:uiPriority="49"/>
+    <w:lsdException w:name="List Table 5 Dark Accent 3" w:uiPriority="50"/>
+    <w:lsdException w:name="List Table 6 Colorful Accent 3" w:uiPriority="51"/>
+    <w:lsdException w:name="List Table 7 Colorful Accent 3" w:uiPriority="52"/>
+    <w:lsdException w:name="List Table 1 Light Accent 4" w:uiPriority="46"/>
+    <w:lsdException w:name="List Table 2 Accent 4" w:uiPriority="47"/>
+    <w:lsdException w:name="List Table 3 Accent 4" w:uiPriority="48"/>
+    <w:lsdException w:name="List Table 4 Accent 4" w:uiPriority="49"/>
+    <w:lsdException w:name="List Table 5 Dark Accent 4" w:uiPriority="50"/>
+    <w:lsdException w:name="List Table 6 Colorful Accent 4" w:uiPriority="51"/>
+    <w:lsdException w:name="List Table 7 Colorful Accent 4" w:uiPriority="52"/>
+    <w:lsdException w:name="List Table 1 Light Accent 5" w:uiPriority="46"/>
+    <w:lsdException w:name="List Table 2 Accent 5" w:uiPriority="47"/>
+    <w:lsdException w:name="List Table 3 Accent 5" w:uiPriority="48"/>
+    <w:lsdException w:name="List Table 4 Accent 5" w:uiPriority="49"/>
+    <w:lsdException w:name="List Table 5 Dark Accent 5" w:uiPriority="50"/>
+    <w:lsdException w:name="List Table 6 Colorful Accent 5" w:uiPriority="51"/>
+    <w:lsdException w:name="List Table 7 Colorful Accent 5" w:uiPriority="52"/>
+    <w:lsdException w:name="List Table 1 Light Accent 6" w:uiPriority="46"/>
+    <w:lsdException w:name="List Table 2 Accent 6" w:uiPriority="47"/>
+    <w:lsdException w:name="List Table 3 Accent 6" w:uiPriority="48"/>
+    <w:lsdException w:name="List Table 4 Accent 6" w:uiPriority="49"/>
+    <w:lsdException w:name="List Table 5 Dark Accent 6" w:uiPriority="50"/>
+    <w:lsdException w:name="List Table 6 Colorful Accent 6" w:uiPriority="51"/>
+    <w:lsdException w:name="List Table 7 Colorful Accent 6" w:uiPriority="52"/>
+    <w:lsdException w:name="Mention" w:semiHidden="1" w:unhideWhenUsed="1"/>
+    <w:lsdException w:name="Smart Hyperlink" w:semiHidden="1" w:unhideWhenUsed="1"/>
+    <w:lsdException w:name="Hashtag" w:semiHidden="1" w:unhideWhenUsed="1"/>
+    <w:lsdException w:name="Unresolved Mention" w:semiHidden="1" w:unhideWhenUsed="1"/>
+    <w:lsdException w:name="Smart Link" w:semiHidden="1" w:unhideWhenUsed="1"/>
   </w:latentStyles>
   <w:style w:type="paragraph" w:default="1" w:styleId="Normal">
     <w:name w:val="Normal"/>
@@ -6135,7 +6381,6 @@
       <w:spacing w:after="0" w:line="240" w:lineRule="auto"/>
     </w:pPr>
     <w:tblPr>
-      <w:tblInd w:w="0" w:type="dxa"/>
       <w:tblBorders>
         <w:top w:val="single" w:sz="4" w:space="0" w:color="auto"/>
         <w:left w:val="single" w:sz="4" w:space="0" w:color="auto"/>
@@ -6144,264 +6389,6 @@
         <w:insideH w:val="single" w:sz="4" w:space="0" w:color="auto"/>
         <w:insideV w:val="single" w:sz="4" w:space="0" w:color="auto"/>
       </w:tblBorders>
-      <w:tblCellMar>
-        <w:top w:w="0" w:type="dxa"/>
-        <w:left w:w="108" w:type="dxa"/>
-        <w:bottom w:w="0" w:type="dxa"/>
-        <w:right w:w="108" w:type="dxa"/>
-      </w:tblCellMar>
-    </w:tblPr>
-  </w:style>
-  <w:style w:type="paragraph" w:styleId="BalloonText">
-    <w:name w:val="Balloon Text"/>
-    <w:basedOn w:val="Normal"/>
-    <w:link w:val="BalloonTextChar"/>
-    <w:uiPriority w:val="99"/>
-    <w:semiHidden/>
-    <w:unhideWhenUsed/>
-    <w:rsid w:val="004B5C72"/>
-    <w:rPr>
-      <w:rFonts w:ascii="Tahoma" w:hAnsi="Tahoma" w:cs="Tahoma"/>
-      <w:sz w:val="16"/>
-      <w:szCs w:val="16"/>
-    </w:rPr>
-  </w:style>
-  <w:style w:type="character" w:customStyle="1" w:styleId="BalloonTextChar">
-    <w:name w:val="Balloon Text Char"/>
-    <w:basedOn w:val="DefaultParagraphFont"/>
-    <w:link w:val="BalloonText"/>
-    <w:uiPriority w:val="99"/>
-    <w:semiHidden/>
-    <w:rsid w:val="004B5C72"/>
-    <w:rPr>
-      <w:rFonts w:ascii="Tahoma" w:hAnsi="Tahoma" w:cs="Tahoma"/>
-      <w:sz w:val="16"/>
-      <w:szCs w:val="16"/>
-    </w:rPr>
-  </w:style>
-</w:styles>
-</file>
-
-<file path=word/stylesWithEffects.xml><?xml version="1.0" encoding="utf-8"?>
-<w:styles xmlns:wpc="http://schemas.microsoft.com/office/word/2010/wordprocessingCanvas" xmlns:mc="http://schemas.openxmlformats.org/markup-compatibility/2006" xmlns:o="urn:schemas-microsoft-com:office:office" xmlns:r="http://schemas.openxmlformats.org/officeDocument/2006/relationships" xmlns:m="http://schemas.openxmlformats.org/officeDocument/2006/math" xmlns:v="urn:schemas-microsoft-com:vml" xmlns:wp14="http://schemas.microsoft.com/office/word/2010/wordprocessingDrawing" xmlns:wp="http://schemas.openxmlformats.org/drawingml/2006/wordprocessingDrawing" xmlns:w10="urn:schemas-microsoft-com:office:word" xmlns:w="http://schemas.openxmlformats.org/wordprocessingml/2006/main" xmlns:w14="http://schemas.microsoft.com/office/word/2010/wordml" xmlns:wpg="http://schemas.microsoft.com/office/word/2010/wordprocessingGroup" xmlns:wpi="http://schemas.microsoft.com/office/word/2010/wordprocessingInk" xmlns:wne="http://schemas.microsoft.com/office/word/2006/wordml" xmlns:wps="http://schemas.microsoft.com/office/word/2010/wordprocessingShape" mc:Ignorable="w14 wp14">
-  <w:docDefaults>
-    <w:rPrDefault>
-      <w:rPr>
-        <w:rFonts w:asciiTheme="minorHAnsi" w:eastAsia="Times New Roman" w:hAnsiTheme="minorHAnsi" w:cstheme="minorBidi"/>
-        <w:sz w:val="22"/>
-        <w:szCs w:val="22"/>
-        <w:lang w:val="en-US" w:eastAsia="en-US" w:bidi="ar-SA"/>
-      </w:rPr>
-    </w:rPrDefault>
-    <w:pPrDefault>
-      <w:pPr>
-        <w:spacing w:after="200" w:line="276" w:lineRule="auto"/>
-      </w:pPr>
-    </w:pPrDefault>
-  </w:docDefaults>
-  <w:latentStyles w:defLockedState="0" w:defUIPriority="99" w:defSemiHidden="1" w:defUnhideWhenUsed="1" w:defQFormat="0" w:count="267">
-    <w:lsdException w:name="Normal" w:semiHidden="0" w:uiPriority="0" w:unhideWhenUsed="0" w:qFormat="1"/>
-    <w:lsdException w:name="heading 1" w:semiHidden="0" w:uiPriority="9" w:unhideWhenUsed="0" w:qFormat="1"/>
-    <w:lsdException w:name="heading 2" w:uiPriority="9" w:qFormat="1"/>
-    <w:lsdException w:name="heading 3" w:uiPriority="9" w:qFormat="1"/>
-    <w:lsdException w:name="heading 4" w:uiPriority="9" w:qFormat="1"/>
-    <w:lsdException w:name="heading 5" w:uiPriority="9" w:qFormat="1"/>
-    <w:lsdException w:name="heading 6" w:uiPriority="9" w:qFormat="1"/>
-    <w:lsdException w:name="heading 7" w:uiPriority="9" w:qFormat="1"/>
-    <w:lsdException w:name="heading 8" w:uiPriority="9" w:qFormat="1"/>
-    <w:lsdException w:name="heading 9" w:uiPriority="9" w:qFormat="1"/>
-    <w:lsdException w:name="toc 1" w:uiPriority="39"/>
-    <w:lsdException w:name="toc 2" w:uiPriority="39"/>
-    <w:lsdException w:name="toc 3" w:uiPriority="39"/>
-    <w:lsdException w:name="toc 4" w:uiPriority="39"/>
-    <w:lsdException w:name="toc 5" w:uiPriority="39"/>
-    <w:lsdException w:name="toc 6" w:uiPriority="39"/>
-    <w:lsdException w:name="toc 7" w:uiPriority="39"/>
-    <w:lsdException w:name="toc 8" w:uiPriority="39"/>
-    <w:lsdException w:name="toc 9" w:uiPriority="39"/>
-    <w:lsdException w:name="caption" w:uiPriority="35" w:qFormat="1"/>
-    <w:lsdException w:name="Title" w:semiHidden="0" w:uiPriority="10" w:unhideWhenUsed="0" w:qFormat="1"/>
-    <w:lsdException w:name="Default Paragraph Font" w:uiPriority="1"/>
-    <w:lsdException w:name="Subtitle" w:semiHidden="0" w:uiPriority="11" w:unhideWhenUsed="0" w:qFormat="1"/>
-    <w:lsdException w:name="Strong" w:semiHidden="0" w:uiPriority="22" w:unhideWhenUsed="0" w:qFormat="1"/>
-    <w:lsdException w:name="Emphasis" w:semiHidden="0" w:uiPriority="20" w:unhideWhenUsed="0" w:qFormat="1"/>
-    <w:lsdException w:name="Table Grid" w:semiHidden="0" w:uiPriority="59" w:unhideWhenUsed="0"/>
-    <w:lsdException w:name="Placeholder Text" w:unhideWhenUsed="0"/>
-    <w:lsdException w:name="No Spacing" w:semiHidden="0" w:uiPriority="1" w:unhideWhenUsed="0" w:qFormat="1"/>
-    <w:lsdException w:name="Light Shading" w:semiHidden="0" w:uiPriority="60" w:unhideWhenUsed="0"/>
-    <w:lsdException w:name="Light List" w:semiHidden="0" w:uiPriority="61" w:unhideWhenUsed="0"/>
-    <w:lsdException w:name="Light Grid" w:semiHidden="0" w:uiPriority="62" w:unhideWhenUsed="0"/>
-    <w:lsdException w:name="Medium Shading 1" w:semiHidden="0" w:uiPriority="63" w:unhideWhenUsed="0"/>
-    <w:lsdException w:name="Medium Shading 2" w:semiHidden="0" w:uiPriority="64" w:unhideWhenUsed="0"/>
-    <w:lsdException w:name="Medium List 1" w:semiHidden="0" w:uiPriority="65" w:unhideWhenUsed="0"/>
-    <w:lsdException w:name="Medium List 2" w:semiHidden="0" w:uiPriority="66" w:unhideWhenUsed="0"/>
-    <w:lsdException w:name="Medium Grid 1" w:semiHidden="0" w:uiPriority="67" w:unhideWhenUsed="0"/>
-    <w:lsdException w:name="Medium Grid 2" w:semiHidden="0" w:uiPriority="68" w:unhideWhenUsed="0"/>
-    <w:lsdException w:name="Medium Grid 3" w:semiHidden="0" w:uiPriority="69" w:unhideWhenUsed="0"/>
-    <w:lsdException w:name="Dark List" w:semiHidden="0" w:uiPriority="70" w:unhideWhenUsed="0"/>
-    <w:lsdException w:name="Colorful Shading" w:semiHidden="0" w:uiPriority="71" w:unhideWhenUsed="0"/>
-    <w:lsdException w:name="Colorful List" w:semiHidden="0" w:uiPriority="72" w:unhideWhenUsed="0"/>
-    <w:lsdException w:name="Colorful Grid" w:semiHidden="0" w:uiPriority="73" w:unhideWhenUsed="0"/>
-    <w:lsdException w:name="Light Shading Accent 1" w:semiHidden="0" w:uiPriority="60" w:unhideWhenUsed="0"/>
-    <w:lsdException w:name="Light List Accent 1" w:semiHidden="0" w:uiPriority="61" w:unhideWhenUsed="0"/>
-    <w:lsdException w:name="Light Grid Accent 1" w:semiHidden="0" w:uiPriority="62" w:unhideWhenUsed="0"/>
-    <w:lsdException w:name="Medium Shading 1 Accent 1" w:semiHidden="0" w:uiPriority="63" w:unhideWhenUsed="0"/>
-    <w:lsdException w:name="Medium Shading 2 Accent 1" w:semiHidden="0" w:uiPriority="64" w:unhideWhenUsed="0"/>
-    <w:lsdException w:name="Medium List 1 Accent 1" w:semiHidden="0" w:uiPriority="65" w:unhideWhenUsed="0"/>
-    <w:lsdException w:name="Revision" w:unhideWhenUsed="0"/>
-    <w:lsdException w:name="List Paragraph" w:semiHidden="0" w:uiPriority="34" w:unhideWhenUsed="0" w:qFormat="1"/>
-    <w:lsdException w:name="Quote" w:semiHidden="0" w:uiPriority="29" w:unhideWhenUsed="0" w:qFormat="1"/>
-    <w:lsdException w:name="Intense Quote" w:semiHidden="0" w:uiPriority="30" w:unhideWhenUsed="0" w:qFormat="1"/>
-    <w:lsdException w:name="Medium List 2 Accent 1" w:semiHidden="0" w:uiPriority="66" w:unhideWhenUsed="0"/>
-    <w:lsdException w:name="Medium Grid 1 Accent 1" w:semiHidden="0" w:uiPriority="67" w:unhideWhenUsed="0"/>
-    <w:lsdException w:name="Medium Grid 2 Accent 1" w:semiHidden="0" w:uiPriority="68" w:unhideWhenUsed="0"/>
-    <w:lsdException w:name="Medium Grid 3 Accent 1" w:semiHidden="0" w:uiPriority="69" w:unhideWhenUsed="0"/>
-    <w:lsdException w:name="Dark List Accent 1" w:semiHidden="0" w:uiPriority="70" w:unhideWhenUsed="0"/>
-    <w:lsdException w:name="Colorful Shading Accent 1" w:semiHidden="0" w:uiPriority="71" w:unhideWhenUsed="0"/>
-    <w:lsdException w:name="Colorful List Accent 1" w:semiHidden="0" w:uiPriority="72" w:unhideWhenUsed="0"/>
-    <w:lsdException w:name="Colorful Grid Accent 1" w:semiHidden="0" w:uiPriority="73" w:unhideWhenUsed="0"/>
-    <w:lsdException w:name="Light Shading Accent 2" w:semiHidden="0" w:uiPriority="60" w:unhideWhenUsed="0"/>
-    <w:lsdException w:name="Light List Accent 2" w:semiHidden="0" w:uiPriority="61" w:unhideWhenUsed="0"/>
-    <w:lsdException w:name="Light Grid Accent 2" w:semiHidden="0" w:uiPriority="62" w:unhideWhenUsed="0"/>
-    <w:lsdException w:name="Medium Shading 1 Accent 2" w:semiHidden="0" w:uiPriority="63" w:unhideWhenUsed="0"/>
-    <w:lsdException w:name="Medium Shading 2 Accent 2" w:semiHidden="0" w:uiPriority="64" w:unhideWhenUsed="0"/>
-    <w:lsdException w:name="Medium List 1 Accent 2" w:semiHidden="0" w:uiPriority="65" w:unhideWhenUsed="0"/>
-    <w:lsdException w:name="Medium List 2 Accent 2" w:semiHidden="0" w:uiPriority="66" w:unhideWhenUsed="0"/>
-    <w:lsdException w:name="Medium Grid 1 Accent 2" w:semiHidden="0" w:uiPriority="67" w:unhideWhenUsed="0"/>
-    <w:lsdException w:name="Medium Grid 2 Accent 2" w:semiHidden="0" w:uiPriority="68" w:unhideWhenUsed="0"/>
-    <w:lsdException w:name="Medium Grid 3 Accent 2" w:semiHidden="0" w:uiPriority="69" w:unhideWhenUsed="0"/>
-    <w:lsdException w:name="Dark List Accent 2" w:semiHidden="0" w:uiPriority="70" w:unhideWhenUsed="0"/>
-    <w:lsdException w:name="Colorful Shading Accent 2" w:semiHidden="0" w:uiPriority="71" w:unhideWhenUsed="0"/>
-    <w:lsdException w:name="Colorful List Accent 2" w:semiHidden="0" w:uiPriority="72" w:unhideWhenUsed="0"/>
-    <w:lsdException w:name="Colorful Grid Accent 2" w:semiHidden="0" w:uiPriority="73" w:unhideWhenUsed="0"/>
-    <w:lsdException w:name="Light Shading Accent 3" w:semiHidden="0" w:uiPriority="60" w:unhideWhenUsed="0"/>
-    <w:lsdException w:name="Light List Accent 3" w:semiHidden="0" w:uiPriority="61" w:unhideWhenUsed="0"/>
-    <w:lsdException w:name="Light Grid Accent 3" w:semiHidden="0" w:uiPriority="62" w:unhideWhenUsed="0"/>
-    <w:lsdException w:name="Medium Shading 1 Accent 3" w:semiHidden="0" w:uiPriority="63" w:unhideWhenUsed="0"/>
-    <w:lsdException w:name="Medium Shading 2 Accent 3" w:semiHidden="0" w:uiPriority="64" w:unhideWhenUsed="0"/>
-    <w:lsdException w:name="Medium List 1 Accent 3" w:semiHidden="0" w:uiPriority="65" w:unhideWhenUsed="0"/>
-    <w:lsdException w:name="Medium List 2 Accent 3" w:semiHidden="0" w:uiPriority="66" w:unhideWhenUsed="0"/>
-    <w:lsdException w:name="Medium Grid 1 Accent 3" w:semiHidden="0" w:uiPriority="67" w:unhideWhenUsed="0"/>
-    <w:lsdException w:name="Medium Grid 2 Accent 3" w:semiHidden="0" w:uiPriority="68" w:unhideWhenUsed="0"/>
-    <w:lsdException w:name="Medium Grid 3 Accent 3" w:semiHidden="0" w:uiPriority="69" w:unhideWhenUsed="0"/>
-    <w:lsdException w:name="Dark List Accent 3" w:semiHidden="0" w:uiPriority="70" w:unhideWhenUsed="0"/>
-    <w:lsdException w:name="Colorful Shading Accent 3" w:semiHidden="0" w:uiPriority="71" w:unhideWhenUsed="0"/>
-    <w:lsdException w:name="Colorful List Accent 3" w:semiHidden="0" w:uiPriority="72" w:unhideWhenUsed="0"/>
-    <w:lsdException w:name="Colorful Grid Accent 3" w:semiHidden="0" w:uiPriority="73" w:unhideWhenUsed="0"/>
-    <w:lsdException w:name="Light Shading Accent 4" w:semiHidden="0" w:uiPriority="60" w:unhideWhenUsed="0"/>
-    <w:lsdException w:name="Light List Accent 4" w:semiHidden="0" w:uiPriority="61" w:unhideWhenUsed="0"/>
-    <w:lsdException w:name="Light Grid Accent 4" w:semiHidden="0" w:uiPriority="62" w:unhideWhenUsed="0"/>
-    <w:lsdException w:name="Medium Shading 1 Accent 4" w:semiHidden="0" w:uiPriority="63" w:unhideWhenUsed="0"/>
-    <w:lsdException w:name="Medium Shading 2 Accent 4" w:semiHidden="0" w:uiPriority="64" w:unhideWhenUsed="0"/>
-    <w:lsdException w:name="Medium List 1 Accent 4" w:semiHidden="0" w:uiPriority="65" w:unhideWhenUsed="0"/>
-    <w:lsdException w:name="Medium List 2 Accent 4" w:semiHidden="0" w:uiPriority="66" w:unhideWhenUsed="0"/>
-    <w:lsdException w:name="Medium Grid 1 Accent 4" w:semiHidden="0" w:uiPriority="67" w:unhideWhenUsed="0"/>
-    <w:lsdException w:name="Medium Grid 2 Accent 4" w:semiHidden="0" w:uiPriority="68" w:unhideWhenUsed="0"/>
-    <w:lsdException w:name="Medium Grid 3 Accent 4" w:semiHidden="0" w:uiPriority="69" w:unhideWhenUsed="0"/>
-    <w:lsdException w:name="Dark List Accent 4" w:semiHidden="0" w:uiPriority="70" w:unhideWhenUsed="0"/>
-    <w:lsdException w:name="Colorful Shading Accent 4" w:semiHidden="0" w:uiPriority="71" w:unhideWhenUsed="0"/>
-    <w:lsdException w:name="Colorful List Accent 4" w:semiHidden="0" w:uiPriority="72" w:unhideWhenUsed="0"/>
-    <w:lsdException w:name="Colorful Grid Accent 4" w:semiHidden="0" w:uiPriority="73" w:unhideWhenUsed="0"/>
-    <w:lsdException w:name="Light Shading Accent 5" w:semiHidden="0" w:uiPriority="60" w:unhideWhenUsed="0"/>
-    <w:lsdException w:name="Light List Accent 5" w:semiHidden="0" w:uiPriority="61" w:unhideWhenUsed="0"/>
-    <w:lsdException w:name="Light Grid Accent 5" w:semiHidden="0" w:uiPriority="62" w:unhideWhenUsed="0"/>
-    <w:lsdException w:name="Medium Shading 1 Accent 5" w:semiHidden="0" w:uiPriority="63" w:unhideWhenUsed="0"/>
-    <w:lsdException w:name="Medium Shading 2 Accent 5" w:semiHidden="0" w:uiPriority="64" w:unhideWhenUsed="0"/>
-    <w:lsdException w:name="Medium List 1 Accent 5" w:semiHidden="0" w:uiPriority="65" w:unhideWhenUsed="0"/>
-    <w:lsdException w:name="Medium List 2 Accent 5" w:semiHidden="0" w:uiPriority="66" w:unhideWhenUsed="0"/>
-    <w:lsdException w:name="Medium Grid 1 Accent 5" w:semiHidden="0" w:uiPriority="67" w:unhideWhenUsed="0"/>
-    <w:lsdException w:name="Medium Grid 2 Accent 5" w:semiHidden="0" w:uiPriority="68" w:unhideWhenUsed="0"/>
-    <w:lsdException w:name="Medium Grid 3 Accent 5" w:semiHidden="0" w:uiPriority="69" w:unhideWhenUsed="0"/>
-    <w:lsdException w:name="Dark List Accent 5" w:semiHidden="0" w:uiPriority="70" w:unhideWhenUsed="0"/>
-    <w:lsdException w:name="Colorful Shading Accent 5" w:semiHidden="0" w:uiPriority="71" w:unhideWhenUsed="0"/>
-    <w:lsdException w:name="Colorful List Accent 5" w:semiHidden="0" w:uiPriority="72" w:unhideWhenUsed="0"/>
-    <w:lsdException w:name="Colorful Grid Accent 5" w:semiHidden="0" w:uiPriority="73" w:unhideWhenUsed="0"/>
-    <w:lsdException w:name="Light Shading Accent 6" w:semiHidden="0" w:uiPriority="60" w:unhideWhenUsed="0"/>
-    <w:lsdException w:name="Light List Accent 6" w:semiHidden="0" w:uiPriority="61" w:unhideWhenUsed="0"/>
-    <w:lsdException w:name="Light Grid Accent 6" w:semiHidden="0" w:uiPriority="62" w:unhideWhenUsed="0"/>
-    <w:lsdException w:name="Medium Shading 1 Accent 6" w:semiHidden="0" w:uiPriority="63" w:unhideWhenUsed="0"/>
-    <w:lsdException w:name="Medium Shading 2 Accent 6" w:semiHidden="0" w:uiPriority="64" w:unhideWhenUsed="0"/>
-    <w:lsdException w:name="Medium List 1 Accent 6" w:semiHidden="0" w:uiPriority="65" w:unhideWhenUsed="0"/>
-    <w:lsdException w:name="Medium List 2 Accent 6" w:semiHidden="0" w:uiPriority="66" w:unhideWhenUsed="0"/>
-    <w:lsdException w:name="Medium Grid 1 Accent 6" w:semiHidden="0" w:uiPriority="67" w:unhideWhenUsed="0"/>
-    <w:lsdException w:name="Medium Grid 2 Accent 6" w:semiHidden="0" w:uiPriority="68" w:unhideWhenUsed="0"/>
-    <w:lsdException w:name="Medium Grid 3 Accent 6" w:semiHidden="0" w:uiPriority="69" w:unhideWhenUsed="0"/>
-    <w:lsdException w:name="Dark List Accent 6" w:semiHidden="0" w:uiPriority="70" w:unhideWhenUsed="0"/>
-    <w:lsdException w:name="Colorful Shading Accent 6" w:semiHidden="0" w:uiPriority="71" w:unhideWhenUsed="0"/>
-    <w:lsdException w:name="Colorful List Accent 6" w:semiHidden="0" w:uiPriority="72" w:unhideWhenUsed="0"/>
-    <w:lsdException w:name="Colorful Grid Accent 6" w:semiHidden="0" w:uiPriority="73" w:unhideWhenUsed="0"/>
-    <w:lsdException w:name="Subtle Emphasis" w:semiHidden="0" w:uiPriority="19" w:unhideWhenUsed="0" w:qFormat="1"/>
-    <w:lsdException w:name="Intense Emphasis" w:semiHidden="0" w:uiPriority="21" w:unhideWhenUsed="0" w:qFormat="1"/>
-    <w:lsdException w:name="Subtle Reference" w:semiHidden="0" w:uiPriority="31" w:unhideWhenUsed="0" w:qFormat="1"/>
-    <w:lsdException w:name="Intense Reference" w:semiHidden="0" w:uiPriority="32" w:unhideWhenUsed="0" w:qFormat="1"/>
-    <w:lsdException w:name="Book Title" w:semiHidden="0" w:uiPriority="33" w:unhideWhenUsed="0" w:qFormat="1"/>
-    <w:lsdException w:name="Bibliography" w:uiPriority="37"/>
-    <w:lsdException w:name="TOC Heading" w:uiPriority="39" w:qFormat="1"/>
-  </w:latentStyles>
-  <w:style w:type="paragraph" w:default="1" w:styleId="Normal">
-    <w:name w:val="Normal"/>
-    <w:qFormat/>
-    <w:rsid w:val="00350299"/>
-    <w:pPr>
-      <w:spacing w:after="0" w:line="240" w:lineRule="auto"/>
-    </w:pPr>
-    <w:rPr>
-      <w:rFonts w:ascii="Times New Roman" w:hAnsi="Times New Roman" w:cs="Times New Roman"/>
-      <w:sz w:val="26"/>
-      <w:szCs w:val="24"/>
-    </w:rPr>
-  </w:style>
-  <w:style w:type="character" w:default="1" w:styleId="DefaultParagraphFont">
-    <w:name w:val="Default Paragraph Font"/>
-    <w:uiPriority w:val="1"/>
-    <w:semiHidden/>
-    <w:unhideWhenUsed/>
-  </w:style>
-  <w:style w:type="table" w:default="1" w:styleId="TableNormal">
-    <w:name w:val="Normal Table"/>
-    <w:uiPriority w:val="99"/>
-    <w:semiHidden/>
-    <w:unhideWhenUsed/>
-    <w:tblPr>
-      <w:tblInd w:w="0" w:type="dxa"/>
-      <w:tblCellMar>
-        <w:top w:w="0" w:type="dxa"/>
-        <w:left w:w="108" w:type="dxa"/>
-        <w:bottom w:w="0" w:type="dxa"/>
-        <w:right w:w="108" w:type="dxa"/>
-      </w:tblCellMar>
-    </w:tblPr>
-  </w:style>
-  <w:style w:type="numbering" w:default="1" w:styleId="NoList">
-    <w:name w:val="No List"/>
-    <w:uiPriority w:val="99"/>
-    <w:semiHidden/>
-    <w:unhideWhenUsed/>
-  </w:style>
-  <w:style w:type="table" w:styleId="TableGrid">
-    <w:name w:val="Table Grid"/>
-    <w:basedOn w:val="TableNormal"/>
-    <w:uiPriority w:val="59"/>
-    <w:rsid w:val="00D32AA9"/>
-    <w:pPr>
-      <w:spacing w:after="0" w:line="240" w:lineRule="auto"/>
-    </w:pPr>
-    <w:tblPr>
-      <w:tblInd w:w="0" w:type="dxa"/>
-      <w:tblBorders>
-        <w:top w:val="single" w:sz="4" w:space="0" w:color="auto"/>
-        <w:left w:val="single" w:sz="4" w:space="0" w:color="auto"/>
-        <w:bottom w:val="single" w:sz="4" w:space="0" w:color="auto"/>
-        <w:right w:val="single" w:sz="4" w:space="0" w:color="auto"/>
-        <w:insideH w:val="single" w:sz="4" w:space="0" w:color="auto"/>
-        <w:insideV w:val="single" w:sz="4" w:space="0" w:color="auto"/>
-      </w:tblBorders>
-      <w:tblCellMar>
-        <w:top w:w="0" w:type="dxa"/>
-        <w:left w:w="108" w:type="dxa"/>
-        <w:bottom w:w="0" w:type="dxa"/>
-        <w:right w:w="108" w:type="dxa"/>
-      </w:tblCellMar>
     </w:tblPr>
   </w:style>
   <w:style w:type="paragraph" w:styleId="BalloonText">

</xml_diff>